<commit_message>
12 pages in report.  Changed graphs
</commit_message>
<xml_diff>
--- a/report/Brandon Wright - Special Project Report.docx
+++ b/report/Brandon Wright - Special Project Report.docx
@@ -62,21 +62,7 @@
           <w:b/>
           <w:bCs/>
         </w:rPr>
-        <w:t>MAT</w:t>
-      </w:r>
-      <w:r>
-        <w:rPr>
-          <w:b/>
-          <w:bCs/>
-        </w:rPr>
-        <w:t xml:space="preserve"> </w:t>
-      </w:r>
-      <w:r>
-        <w:rPr>
-          <w:b/>
-          <w:bCs/>
-        </w:rPr>
-        <w:t>LAB Program</w:t>
+        <w:t>MATLAB Program</w:t>
       </w:r>
     </w:p>
     <w:p>
@@ -160,6 +146,7 @@
       <w:pPr>
         <w:spacing w:line="480" w:lineRule="auto"/>
         <w:ind w:left="1080"/>
+        <w:jc w:val="center"/>
       </w:pPr>
       <w:r>
         <w:rPr>
@@ -268,13 +255,7 @@
             <w:rPr>
               <w:rFonts w:ascii="Cambria Math" w:hAnsi="Cambria Math"/>
             </w:rPr>
-            <m:t>n</m:t>
-          </m:r>
-          <m:r>
-            <w:rPr>
-              <w:rFonts w:ascii="Cambria Math" w:hAnsi="Cambria Math"/>
-            </w:rPr>
-            <m:t>=12</m:t>
+            <m:t>n=12</m:t>
           </m:r>
           <m:func>
             <m:funcPr>
@@ -374,13 +355,7 @@
             <w:rPr>
               <w:rFonts w:ascii="Cambria Math" w:hAnsi="Cambria Math"/>
             </w:rPr>
-            <m:t>+4</m:t>
-          </m:r>
-          <m:r>
-            <w:rPr>
-              <w:rFonts w:ascii="Cambria Math" w:hAnsi="Cambria Math"/>
-            </w:rPr>
-            <m:t>9</m:t>
+            <m:t>+49</m:t>
           </m:r>
         </m:oMath>
       </m:oMathPara>
@@ -1722,10 +1697,7 @@
         <w:spacing w:line="480" w:lineRule="auto"/>
       </w:pPr>
       <w:r>
-        <w:t>DAWs</w:t>
-      </w:r>
-      <w:r>
-        <w:t xml:space="preserve"> and audio recording</w:t>
+        <w:t>DAWs and audio recording</w:t>
       </w:r>
     </w:p>
     <w:p>
@@ -1930,6 +1902,72 @@
       <w:r>
         <w:t xml:space="preserve">The audio from the guitar was recorded and processed using a custom script in MATLAB.  </w:t>
       </w:r>
+      <w:r>
+        <w:rPr>
+          <w:b/>
+          <w:bCs/>
+        </w:rPr>
+        <w:t xml:space="preserve">Code Snippet 1 </w:t>
+      </w:r>
+      <w:r>
+        <w:t>shows the program that runs while the script is live.  The script records ten seconds of audio from the Windows audio input, and then processes the recording and plays back the MIDI messages.  First, the MIDI devices are initialized using functions from MATLAB’s Audio Toolbox plugin.  There are multiple MIDI outputs in Windows, and they can change based on software or hardware configurations.  MIDI mapper plays the MIDI message back in the default piano sound over the current Windows audio output.  Loop MIDI takes the outputted MIDI message and loops it back into Windows as a MIDI input.  Loop MIDI is chosen as the output when you wish to record to a MIDI message with a DAW.</w:t>
+      </w:r>
+    </w:p>
+    <w:p>
+      <w:pPr>
+        <w:spacing w:line="480" w:lineRule="auto"/>
+      </w:pPr>
+      <w:r>
+        <w:tab/>
+        <w:t>After the MIDI outputs are initialized, the MATLAB audio recorder is configured.  A sampling frequency F</w:t>
+      </w:r>
+      <w:r>
+        <w:rPr>
+          <w:vertAlign w:val="subscript"/>
+        </w:rPr>
+        <w:t>s</w:t>
+      </w:r>
+      <w:r>
+        <w:t xml:space="preserve"> of 44,100 bits/s was chosen to obtain a high-quality recording.  The bit depth of the recording was set to 16 bits, and the recording was performed on one channel, i.e. in mono. The recording duration was set to 10 seconds. In the main while loop, audio is recorded for ten seconds and audio </w:t>
+      </w:r>
+      <w:r>
+        <w:lastRenderedPageBreak/>
+        <w:t>recording is processed by the create_midi script to create the MIDI signal.  The script then uses the Audio Toolbox MATLAB function midisend to send the MIDI message to the selected MIDI output device.  Finally, the while loop in the main script pauses for 11 seconds while the MIDI message plays, and the while loop runs again until the script is terminated by the user.</w:t>
+      </w:r>
+    </w:p>
+    <w:bookmarkStart w:id="0" w:name="_MON_1760689747"/>
+    <w:bookmarkEnd w:id="0"/>
+    <w:p>
+      <w:pPr>
+        <w:spacing w:line="480" w:lineRule="auto"/>
+      </w:pPr>
+      <w:r>
+        <w:object w:dxaOrig="9360" w:dyaOrig="7125" w14:anchorId="35445861">
+          <v:shapetype id="_x0000_t75" coordsize="21600,21600" o:spt="75" o:preferrelative="t" path="m@4@5l@4@11@9@11@9@5xe" filled="f" stroked="f">
+            <v:stroke joinstyle="miter"/>
+            <v:formulas>
+              <v:f eqn="if lineDrawn pixelLineWidth 0"/>
+              <v:f eqn="sum @0 1 0"/>
+              <v:f eqn="sum 0 0 @1"/>
+              <v:f eqn="prod @2 1 2"/>
+              <v:f eqn="prod @3 21600 pixelWidth"/>
+              <v:f eqn="prod @3 21600 pixelHeight"/>
+              <v:f eqn="sum @0 0 1"/>
+              <v:f eqn="prod @6 1 2"/>
+              <v:f eqn="prod @7 21600 pixelWidth"/>
+              <v:f eqn="sum @8 21600 0"/>
+              <v:f eqn="prod @7 21600 pixelHeight"/>
+              <v:f eqn="sum @10 21600 0"/>
+            </v:formulas>
+            <v:path o:extrusionok="f" gradientshapeok="t" o:connecttype="rect"/>
+            <o:lock v:ext="edit" aspectratio="t"/>
+          </v:shapetype>
+          <v:shape id="_x0000_i1032" type="#_x0000_t75" style="width:468pt;height:356.25pt" o:ole="">
+            <v:imagedata r:id="rId8" o:title=""/>
+          </v:shape>
+          <o:OLEObject Type="Embed" ProgID="Word.OpenDocumentText.12" ShapeID="_x0000_i1032" DrawAspect="Content" ObjectID="_1760696590" r:id="rId9"/>
+        </w:object>
+      </w:r>
     </w:p>
     <w:p>
       <w:pPr>
@@ -1962,6 +2000,30 @@
           <w:iCs/>
           <w:u w:val="single"/>
         </w:rPr>
+        <w:t>Create M</w:t>
+      </w:r>
+      <w:r>
+        <w:rPr>
+          <w:i/>
+          <w:iCs/>
+          <w:u w:val="single"/>
+        </w:rPr>
+        <w:t>IDI</w:t>
+      </w:r>
+      <w:r>
+        <w:rPr>
+          <w:i/>
+          <w:iCs/>
+          <w:u w:val="single"/>
+        </w:rPr>
+        <w:t xml:space="preserve"> </w:t>
+      </w:r>
+      <w:r>
+        <w:rPr>
+          <w:i/>
+          <w:iCs/>
+          <w:u w:val="single"/>
+        </w:rPr>
         <w:t>Algorithm</w:t>
       </w:r>
     </w:p>
@@ -1973,6 +2035,50 @@
         <w:tab/>
         <w:t>The following algorithm was used to convert the WAV file into a MIDI signal</w:t>
       </w:r>
+      <w:r>
+        <w:t xml:space="preserve">.  First, the fundamental frequency of the notes were found using the CREPE neural network MATLAB plugin.  Next, the notes of the frequencies were found using </w:t>
+      </w:r>
+      <w:r>
+        <w:rPr>
+          <w:b/>
+          <w:bCs/>
+        </w:rPr>
+        <w:t>Equation 1</w:t>
+      </w:r>
+      <w:r>
+        <w:t>.  Next, the index of the note array where the notes changed were found and a for loop was run for every one of those change indeces.</w:t>
+      </w:r>
+    </w:p>
+    <w:p>
+      <w:pPr>
+        <w:spacing w:line="480" w:lineRule="auto"/>
+      </w:pPr>
+      <w:r>
+        <w:tab/>
+        <w:t xml:space="preserve">In the for loop, the note at the change index of the current iteration of the for loop was found, along with the max sound pressure during which the note was played (note peak).  Next, the length of the </w:t>
+      </w:r>
+      <w:r>
+        <w:lastRenderedPageBreak/>
+        <w:t>note was determined by finding the number of samples between the current change index and the next index.</w:t>
+      </w:r>
+    </w:p>
+    <w:p>
+      <w:pPr>
+        <w:spacing w:line="480" w:lineRule="auto"/>
+      </w:pPr>
+      <w:r>
+        <w:tab/>
+        <w:t>Next, another for loop put together a midi message using the midi notes, used the note peak to find the note volume, and determined the duration and timestamp of the note using the sampling frequency F</w:t>
+      </w:r>
+      <w:r>
+        <w:rPr>
+          <w:vertAlign w:val="subscript"/>
+        </w:rPr>
+        <w:t>s</w:t>
+      </w:r>
+      <w:r>
+        <w:t>.  An array of these midi messages was then returned by the function to be played by the main script.</w:t>
+      </w:r>
     </w:p>
     <w:p>
       <w:pPr>
@@ -1980,7 +2086,7 @@
       </w:pPr>
       <w:r>
         <w:pict w14:anchorId="72278A90">
-          <v:rect id="_x0000_i1033" style="width:468pt;height:1pt" o:hralign="center" o:hrstd="t" o:hrnoshade="t" o:hr="t" fillcolor="black [3213]" stroked="f"/>
+          <v:rect id="_x0000_i1025" style="width:468pt;height:1pt" o:hralign="center" o:hrstd="t" o:hrnoshade="t" o:hr="t" fillcolor="black [3213]" stroked="f"/>
         </w:pict>
       </w:r>
     </w:p>
@@ -2008,7 +2114,7 @@
       </w:pPr>
       <w:r>
         <w:pict w14:anchorId="6B99B259">
-          <v:rect id="_x0000_i1034" style="width:468pt;height:1pt" o:hralign="center" o:hrstd="t" o:hrnoshade="t" o:hr="t" fillcolor="black [3213]" stroked="f"/>
+          <v:rect id="_x0000_i1026" style="width:468pt;height:1pt" o:hralign="center" o:hrstd="t" o:hrnoshade="t" o:hr="t" fillcolor="black [3213]" stroked="f"/>
         </w:pict>
       </w:r>
     </w:p>
@@ -2169,28 +2275,13 @@
         <w:spacing w:line="240" w:lineRule="auto"/>
       </w:pPr>
       <w:r>
-        <w:t xml:space="preserve">   </w:t>
-      </w:r>
-      <w:r>
-        <w:t xml:space="preserve">for </w:t>
-      </w:r>
-      <w:r>
-        <w:t>(</w:t>
-      </w:r>
-      <w:r>
-        <w:t>i = 1</w:t>
-      </w:r>
-      <w:r>
-        <w:t>; i++;</w:t>
+        <w:t xml:space="preserve">   for (i = 1; i++;</w:t>
       </w:r>
       <w:r>
         <w:t xml:space="preserve"> i &lt;</w:t>
       </w:r>
       <w:r>
-        <w:t xml:space="preserve"> </w:t>
-      </w:r>
-      <w:r>
-        <w:t>length</w:t>
+        <w:t xml:space="preserve"> length</w:t>
       </w:r>
       <w:r>
         <w:t>(</w:t>
@@ -2233,16 +2324,7 @@
         <w:spacing w:line="240" w:lineRule="auto"/>
       </w:pPr>
       <w:r>
-        <w:t xml:space="preserve">            </w:t>
-      </w:r>
-      <w:r>
-        <w:t xml:space="preserve"> </w:t>
-      </w:r>
-      <w:r>
-        <w:t>note_peaks(i) = max(</w:t>
-      </w:r>
-      <w:r>
-        <w:t>L</w:t>
+        <w:t xml:space="preserve">             note_peaks(i) = max(L</w:t>
       </w:r>
       <w:r>
         <w:rPr>
@@ -2262,13 +2344,7 @@
         <w:spacing w:line="240" w:lineRule="auto"/>
       </w:pPr>
       <w:r>
-        <w:t xml:space="preserve">            </w:t>
-      </w:r>
-      <w:r>
-        <w:t xml:space="preserve"> </w:t>
-      </w:r>
-      <w:r>
-        <w:t>note_lengths(i) = change_indeces(i);</w:t>
+        <w:t xml:space="preserve">             note_lengths(i) = change_indeces(i);</w:t>
       </w:r>
     </w:p>
     <w:p>
@@ -2279,13 +2355,7 @@
         <w:spacing w:line="240" w:lineRule="auto"/>
       </w:pPr>
       <w:r>
-        <w:t xml:space="preserve">        else</w:t>
-      </w:r>
-      <w:r>
-        <w:t xml:space="preserve"> </w:t>
-      </w:r>
-      <w:r>
-        <w:t>if i == length(change_indeces)</w:t>
+        <w:t xml:space="preserve">        else if i == length(change_indeces)</w:t>
       </w:r>
     </w:p>
     <w:p>
@@ -2327,7 +2397,6 @@
         <w:spacing w:line="240" w:lineRule="auto"/>
       </w:pPr>
       <w:r>
-        <w:lastRenderedPageBreak/>
         <w:t xml:space="preserve">            note_lengths(i) = change_indeces(i) - change_indeces(i-1);</w:t>
       </w:r>
     </w:p>
@@ -2580,6 +2649,7 @@
         <w:spacing w:line="240" w:lineRule="auto"/>
       </w:pPr>
       <w:r>
+        <w:lastRenderedPageBreak/>
         <w:tab/>
         <w:t xml:space="preserve">     velocity =  volume(i);</w:t>
       </w:r>
@@ -2605,34 +2675,7 @@
       </w:pPr>
       <w:r>
         <w:tab/>
-        <w:t xml:space="preserve">     timestamp </w:t>
-      </w:r>
-      <w:r>
-        <w:t>= t(change_indeces(</w:t>
-      </w:r>
-      <w:r>
-        <w:t xml:space="preserve">i </w:t>
-      </w:r>
-      <w:r>
-        <w:t>-</w:t>
-      </w:r>
-      <w:r>
-        <w:t xml:space="preserve"> </w:t>
-      </w:r>
-      <w:r>
-        <w:t>1)</w:t>
-      </w:r>
-      <w:r>
-        <w:t xml:space="preserve"> </w:t>
-      </w:r>
-      <w:r>
-        <w:t>+</w:t>
-      </w:r>
-      <w:r>
-        <w:t xml:space="preserve"> </w:t>
-      </w:r>
-      <w:r>
-        <w:t>1);</w:t>
+        <w:t xml:space="preserve">     timestamp = t(change_indeces(i - 1) + 1);</w:t>
       </w:r>
     </w:p>
     <w:p>
@@ -2672,115 +2715,488 @@
     <w:p>
       <w:pPr>
         <w:spacing w:line="480" w:lineRule="auto"/>
-        <w:rPr>
-          <w:i/>
-          <w:iCs/>
-        </w:rPr>
-      </w:pPr>
-    </w:p>
-    <w:p>
-      <w:pPr>
-        <w:spacing w:line="480" w:lineRule="auto"/>
-        <w:rPr>
-          <w:i/>
-          <w:iCs/>
-        </w:rPr>
-      </w:pPr>
-      <w:r>
-        <w:rPr>
-          <w:i/>
-          <w:iCs/>
-        </w:rPr>
-        <w:t>B</w:t>
-      </w:r>
-      <w:r>
-        <w:rPr>
-          <w:i/>
-          <w:iCs/>
-        </w:rPr>
-        <w:t>. Determining Pitch and Note</w:t>
-      </w:r>
-    </w:p>
-    <w:p>
-      <w:pPr>
-        <w:spacing w:line="480" w:lineRule="auto"/>
-      </w:pPr>
-    </w:p>
-    <w:p>
-      <w:pPr>
-        <w:spacing w:line="480" w:lineRule="auto"/>
-        <w:rPr>
-          <w:i/>
-          <w:iCs/>
-        </w:rPr>
-      </w:pPr>
-      <w:r>
-        <w:rPr>
-          <w:i/>
-          <w:iCs/>
-        </w:rPr>
-        <w:t>C</w:t>
-      </w:r>
-      <w:r>
-        <w:rPr>
-          <w:i/>
-          <w:iCs/>
-        </w:rPr>
-        <w:t>. Generating MIDI</w:t>
-      </w:r>
-      <w:r>
-        <w:rPr>
-          <w:i/>
-          <w:iCs/>
-        </w:rPr>
-        <w:t xml:space="preserve"> with Correct Note Length and Timing</w:t>
-      </w:r>
-    </w:p>
-    <w:p>
-      <w:pPr>
-        <w:spacing w:line="480" w:lineRule="auto"/>
-        <w:rPr>
-          <w:i/>
-          <w:iCs/>
-        </w:rPr>
-      </w:pPr>
-      <w:r>
-        <w:rPr>
-          <w:i/>
-          <w:iCs/>
-        </w:rPr>
-        <w:t>D</w:t>
-      </w:r>
-      <w:r>
-        <w:rPr>
-          <w:i/>
-          <w:iCs/>
-        </w:rPr>
-        <w:t>. Setting up Windows to record MIDI to DAW</w:t>
-      </w:r>
-    </w:p>
-    <w:p>
-      <w:pPr>
-        <w:spacing w:line="480" w:lineRule="auto"/>
-        <w:rPr>
-          <w:u w:val="single"/>
-        </w:rPr>
-      </w:pPr>
-      <w:r>
+        <w:jc w:val="center"/>
+      </w:pPr>
+      <w:r>
+        <w:rPr>
+          <w:b/>
+          <w:bCs/>
+        </w:rPr>
+        <w:t>Algorithm 1.</w:t>
+      </w:r>
+      <w:r>
+        <w:t xml:space="preserve"> WAV-to-MIDI conversion</w:t>
+      </w:r>
+    </w:p>
+    <w:p>
+      <w:pPr>
+        <w:spacing w:line="480" w:lineRule="auto"/>
         <w:rPr>
           <w:i/>
           <w:iCs/>
           <w:u w:val="single"/>
         </w:rPr>
-        <w:t>E</w:t>
-      </w:r>
+      </w:pPr>
       <w:r>
         <w:rPr>
           <w:i/>
           <w:iCs/>
           <w:u w:val="single"/>
         </w:rPr>
-        <w:t>. Hardware and software setup</w:t>
+        <w:t>B</w:t>
+      </w:r>
+      <w:r>
+        <w:rPr>
+          <w:i/>
+          <w:iCs/>
+          <w:u w:val="single"/>
+        </w:rPr>
+        <w:t>. Determining Pitch and Note</w:t>
+      </w:r>
+    </w:p>
+    <w:p>
+      <w:pPr>
+        <w:spacing w:line="480" w:lineRule="auto"/>
+      </w:pPr>
+      <w:r>
+        <w:tab/>
+        <w:t xml:space="preserve">The fundamental frequencies of the recording were estimated using the pretrained CREPE convolution neural network.  The CREPE network is available as part of the Audio Toolbox plugin for MATLAB.  CREPE makes estimating pitch very easy, as can be seen in </w:t>
+      </w:r>
+      <w:r>
+        <w:rPr>
+          <w:b/>
+          <w:bCs/>
+        </w:rPr>
+        <w:t>Code Snippet 2</w:t>
+      </w:r>
+      <w:r>
+        <w:t>.  The CREPE training data was downloaded from the MathWorks website and unzipped in the same path as the main script.</w:t>
+      </w:r>
+      <w:r>
+        <w:t xml:space="preserve">  However, the length of the array of frequencies created by CREPE is not the same length as the input array.  Accordingly, the array of frequencies needs to be stretched out to reach the right number of samples, as can be seen in </w:t>
+      </w:r>
+      <w:r>
+        <w:rPr>
+          <w:b/>
+          <w:bCs/>
+        </w:rPr>
+        <w:t>Code Snippet 2</w:t>
+      </w:r>
+      <w:r>
+        <w:t>.</w:t>
+      </w:r>
+    </w:p>
+    <w:bookmarkStart w:id="1" w:name="_MON_1760691310"/>
+    <w:bookmarkEnd w:id="1"/>
+    <w:p>
+      <w:pPr>
+        <w:spacing w:line="480" w:lineRule="auto"/>
+      </w:pPr>
+      <w:r>
+        <w:object w:dxaOrig="9360" w:dyaOrig="2268" w14:anchorId="01F685C5">
+          <v:shape id="_x0000_i1035" type="#_x0000_t75" style="width:468pt;height:113.25pt" o:ole="">
+            <v:imagedata r:id="rId10" o:title=""/>
+          </v:shape>
+          <o:OLEObject Type="Embed" ProgID="Word.OpenDocumentText.12" ShapeID="_x0000_i1035" DrawAspect="Content" ObjectID="_1760696591" r:id="rId11"/>
+        </w:object>
+      </w:r>
+    </w:p>
+    <w:p>
+      <w:pPr>
+        <w:spacing w:line="480" w:lineRule="auto"/>
+        <w:jc w:val="center"/>
+      </w:pPr>
+      <w:r>
+        <w:rPr>
+          <w:b/>
+          <w:bCs/>
+        </w:rPr>
+        <w:t>Code Snippet 2</w:t>
+      </w:r>
+      <w:r>
+        <w:t>. Determining the pitches of the recording</w:t>
+      </w:r>
+    </w:p>
+    <w:p>
+      <w:pPr>
+        <w:spacing w:line="480" w:lineRule="auto"/>
+      </w:pPr>
+      <w:r>
+        <w:tab/>
+        <w:t xml:space="preserve">Next, the musical notes that correspond to the pitches are calculated using </w:t>
+      </w:r>
+      <w:r>
+        <w:rPr>
+          <w:b/>
+          <w:bCs/>
+        </w:rPr>
+        <w:t>Equation 1</w:t>
+      </w:r>
+      <w:r>
+        <w:t xml:space="preserve">, as can be seen in </w:t>
+      </w:r>
+      <w:r>
+        <w:rPr>
+          <w:b/>
+          <w:bCs/>
+        </w:rPr>
+        <w:t>Code Snippet 3</w:t>
+      </w:r>
+      <w:r>
+        <w:t xml:space="preserve">.  Because a guitar must be manually tuned, every string might not be exactly have the right pitch as the desired note.  Therefore, the floor of the note calculated by </w:t>
+      </w:r>
+      <w:r>
+        <w:rPr>
+          <w:b/>
+          <w:bCs/>
+        </w:rPr>
+        <w:t>Equation 1</w:t>
+      </w:r>
+      <w:r>
+        <w:t xml:space="preserve"> must be found because a MIDI message must have a note that is an integer.  Additionally, because the CREPE network assigns a value of NaN to a pitch it cannot detect, all instances of NaN in are set to 0, which is a valid MIDI note value.</w:t>
+      </w:r>
+    </w:p>
+    <w:bookmarkStart w:id="2" w:name="_MON_1760691567"/>
+    <w:bookmarkEnd w:id="2"/>
+    <w:p>
+      <w:pPr>
+        <w:spacing w:line="480" w:lineRule="auto"/>
+      </w:pPr>
+      <w:r>
+        <w:object w:dxaOrig="9360" w:dyaOrig="3123" w14:anchorId="44B2BD76">
+          <v:shape id="_x0000_i1039" type="#_x0000_t75" style="width:468pt;height:156pt" o:ole="">
+            <v:imagedata r:id="rId12" o:title=""/>
+          </v:shape>
+          <o:OLEObject Type="Embed" ProgID="Word.OpenDocumentText.12" ShapeID="_x0000_i1039" DrawAspect="Content" ObjectID="_1760696592" r:id="rId13"/>
+        </w:object>
+      </w:r>
+    </w:p>
+    <w:p>
+      <w:pPr>
+        <w:spacing w:line="480" w:lineRule="auto"/>
+        <w:jc w:val="center"/>
+      </w:pPr>
+      <w:r>
+        <w:rPr>
+          <w:b/>
+          <w:bCs/>
+        </w:rPr>
+        <w:t>Code Snippet 3.</w:t>
+      </w:r>
+      <w:r>
+        <w:t xml:space="preserve"> Determining musical note from frequency</w:t>
+      </w:r>
+    </w:p>
+    <w:p>
+      <w:pPr>
+        <w:spacing w:line="480" w:lineRule="auto"/>
+        <w:rPr>
+          <w:i/>
+          <w:iCs/>
+          <w:u w:val="single"/>
+        </w:rPr>
+      </w:pPr>
+      <w:r>
+        <w:rPr>
+          <w:i/>
+          <w:iCs/>
+          <w:u w:val="single"/>
+        </w:rPr>
+        <w:t>C. Determining note length and timing</w:t>
+      </w:r>
+    </w:p>
+    <w:p>
+      <w:pPr>
+        <w:spacing w:line="480" w:lineRule="auto"/>
+      </w:pPr>
+      <w:r>
+        <w:rPr>
+          <w:b/>
+          <w:bCs/>
+          <w:i/>
+          <w:iCs/>
+        </w:rPr>
+        <w:tab/>
+      </w:r>
+      <w:r>
+        <w:t xml:space="preserve">The note length and timing is determined by </w:t>
+      </w:r>
+      <w:r>
+        <w:t>determining what indeces in the recording array correspond to a change in the note (change_indeces), and using the difference between concurrent values of change_indeces along with F</w:t>
+      </w:r>
+      <w:r>
+        <w:rPr>
+          <w:vertAlign w:val="subscript"/>
+        </w:rPr>
+        <w:t>s</w:t>
+      </w:r>
+      <w:r>
+        <w:t xml:space="preserve"> to determine the length of the note in seconds.  </w:t>
+      </w:r>
+      <w:r>
+        <w:rPr>
+          <w:b/>
+          <w:bCs/>
+        </w:rPr>
+        <w:t>Code Snippet 4</w:t>
+      </w:r>
+      <w:r>
+        <w:t xml:space="preserve"> shows the code that implements this procedure.  Next, an array of time values the same length as the recording was created using F</w:t>
+      </w:r>
+      <w:r>
+        <w:rPr>
+          <w:vertAlign w:val="subscript"/>
+        </w:rPr>
+        <w:t>s</w:t>
+      </w:r>
+      <w:r>
+        <w:t xml:space="preserve"> to come up with a timeline in seconds.  In the last for loop, the value of the change index for a particular note was used as the index for the value in the time array (t) to get the moment in time the note was first played.  Both the timestamp and the note duration were saved in the MIDI message for each particular note.</w:t>
+      </w:r>
+    </w:p>
+    <w:bookmarkStart w:id="3" w:name="_MON_1760692872"/>
+    <w:bookmarkEnd w:id="3"/>
+    <w:p>
+      <w:pPr>
+        <w:spacing w:line="480" w:lineRule="auto"/>
+      </w:pPr>
+      <w:r>
+        <w:object w:dxaOrig="9360" w:dyaOrig="4275" w14:anchorId="24467C0E">
+          <v:shape id="_x0000_i1062" type="#_x0000_t75" style="width:468pt;height:213.75pt" o:ole="">
+            <v:imagedata r:id="rId14" o:title=""/>
+          </v:shape>
+          <o:OLEObject Type="Embed" ProgID="Word.OpenDocumentText.12" ShapeID="_x0000_i1062" DrawAspect="Content" ObjectID="_1760696593" r:id="rId15"/>
+        </w:object>
+      </w:r>
+    </w:p>
+    <w:p>
+      <w:pPr>
+        <w:spacing w:line="480" w:lineRule="auto"/>
+        <w:jc w:val="center"/>
+      </w:pPr>
+      <w:r>
+        <w:rPr>
+          <w:b/>
+          <w:bCs/>
+        </w:rPr>
+        <w:lastRenderedPageBreak/>
+        <w:t>Code Snippet 4</w:t>
+      </w:r>
+      <w:r>
+        <w:t>. Determining note length and timestamp</w:t>
+      </w:r>
+    </w:p>
+    <w:p>
+      <w:pPr>
+        <w:spacing w:line="480" w:lineRule="auto"/>
+        <w:rPr>
+          <w:i/>
+          <w:iCs/>
+          <w:u w:val="single"/>
+        </w:rPr>
+      </w:pPr>
+      <w:r>
+        <w:rPr>
+          <w:i/>
+          <w:iCs/>
+          <w:u w:val="single"/>
+        </w:rPr>
+        <w:t>D. Determining note volume</w:t>
+      </w:r>
+    </w:p>
+    <w:p>
+      <w:pPr>
+        <w:spacing w:line="480" w:lineRule="auto"/>
+      </w:pPr>
+      <w:r>
+        <w:tab/>
+        <w:t xml:space="preserve">The volume of a note was determined by calculating the sound pressure generated by a sound wave.  Because a sound wave has peaks a troughs, volume is correlated to the total pressure created in the air.  As seen in </w:t>
+      </w:r>
+      <w:r>
+        <w:rPr>
+          <w:b/>
+          <w:bCs/>
+        </w:rPr>
+        <w:t xml:space="preserve">Code Snippet </w:t>
+      </w:r>
+      <w:r>
+        <w:rPr>
+          <w:b/>
+          <w:bCs/>
+        </w:rPr>
+        <w:t>5</w:t>
+      </w:r>
+      <w:r>
+        <w:t>, MATLAB’s Audio Toolbox has a built-in function to calculate sound pressure from a recording.  Because the sound pressure might not reach a maximum until after the note is initially strummed, the peak value of the pressure was found during the duration of the note, and then normalized to the scale required by the velocity parameter of a MIDI message, i.e. an integer between 0 and 127.</w:t>
+      </w:r>
+    </w:p>
+    <w:bookmarkStart w:id="4" w:name="_MON_1760692207"/>
+    <w:bookmarkEnd w:id="4"/>
+    <w:p>
+      <w:pPr>
+        <w:spacing w:line="480" w:lineRule="auto"/>
+      </w:pPr>
+      <w:r>
+        <w:object w:dxaOrig="9360" w:dyaOrig="4548" w14:anchorId="289823C0">
+          <v:shape id="_x0000_i1050" type="#_x0000_t75" style="width:468pt;height:227.25pt" o:ole="">
+            <v:imagedata r:id="rId16" o:title=""/>
+          </v:shape>
+          <o:OLEObject Type="Embed" ProgID="Word.OpenDocumentText.12" ShapeID="_x0000_i1050" DrawAspect="Content" ObjectID="_1760696594" r:id="rId17"/>
+        </w:object>
+      </w:r>
+    </w:p>
+    <w:p>
+      <w:pPr>
+        <w:spacing w:line="480" w:lineRule="auto"/>
+        <w:jc w:val="center"/>
+      </w:pPr>
+      <w:r>
+        <w:rPr>
+          <w:b/>
+          <w:bCs/>
+        </w:rPr>
+        <w:t>Code Snippet 5</w:t>
+      </w:r>
+      <w:r>
+        <w:t>. Determining note volume.</w:t>
+      </w:r>
+    </w:p>
+    <w:p>
+      <w:pPr>
+        <w:spacing w:line="480" w:lineRule="auto"/>
+      </w:pPr>
+      <w:r>
+        <w:tab/>
+      </w:r>
+      <w:r>
+        <w:t>CREPE is very sensitive, and it is possible to change the pitch of the guitar without strumming a note.  For example, when lifting a finger off a guitar fret, it is possible that a harmonic could ring out before another note is strummed on that string.  CREPE picks up these harmonics very well, so the volume must be set to zero for notes that do</w:t>
+      </w:r>
+      <w:r>
+        <w:t xml:space="preserve"> no</w:t>
+      </w:r>
+      <w:r>
+        <w:t>t create a peak in the sound pressure.  If only notes that trigger sound pressure have volumes, the harmonics will not make it into the MIDI message and the guitar riff will sound more like what the human ear hears.</w:t>
+      </w:r>
+    </w:p>
+    <w:p>
+      <w:pPr>
+        <w:spacing w:line="480" w:lineRule="auto"/>
+        <w:rPr>
+          <w:i/>
+          <w:iCs/>
+          <w:u w:val="single"/>
+        </w:rPr>
+      </w:pPr>
+      <w:r>
+        <w:rPr>
+          <w:i/>
+          <w:iCs/>
+          <w:u w:val="single"/>
+        </w:rPr>
+        <w:lastRenderedPageBreak/>
+        <w:t>E. Creating MIDI Messages</w:t>
+      </w:r>
+    </w:p>
+    <w:p>
+      <w:pPr>
+        <w:spacing w:line="480" w:lineRule="auto"/>
+      </w:pPr>
+      <w:r>
+        <w:tab/>
+        <w:t xml:space="preserve">MIDI messages can be created using the MATLAB Audio Toolbox plugin.  Different MIDI instructions can be encoded, including note, note on, note off, pitch bend, channel pressure aftertouch, or all sound off.  Each MIDI command has a value for channel, note (pitch), velocity (volume), and timestamp.  “Note” MIDI messages also have a value for duration.  </w:t>
+      </w:r>
+      <w:r>
+        <w:rPr>
+          <w:b/>
+          <w:bCs/>
+        </w:rPr>
+        <w:t xml:space="preserve">Code Snippet 6 </w:t>
+      </w:r>
+      <w:r>
+        <w:t>demonstrates how a MIDI message was created in MATLAB.  The comment in the code shows the format of a MIDI message</w:t>
+      </w:r>
+    </w:p>
+    <w:p>
+      <w:pPr>
+        <w:spacing w:line="480" w:lineRule="auto"/>
+        <w:jc w:val="center"/>
+      </w:pPr>
+      <w:r>
+        <w:rPr>
+          <w:noProof/>
+        </w:rPr>
+        <w:object w:dxaOrig="225" w:dyaOrig="225" w14:anchorId="36100831">
+          <v:shape id="_x0000_s1028" type="#_x0000_t75" style="position:absolute;left:0;text-align:left;margin-left:0;margin-top:0;width:468pt;height:203.25pt;z-index:251659264;mso-position-horizontal:left;mso-position-horizontal-relative:text;mso-position-vertical-relative:text">
+            <v:imagedata r:id="rId18" o:title=""/>
+            <w10:wrap type="square" side="right"/>
+          </v:shape>
+          <o:OLEObject Type="Embed" ProgID="Word.OpenDocumentText.12" ShapeID="_x0000_s1028" DrawAspect="Content" ObjectID="_1760696595" r:id="rId19"/>
+        </w:object>
+      </w:r>
+      <w:r>
+        <w:rPr>
+          <w:b/>
+          <w:bCs/>
+        </w:rPr>
+        <w:t>Code Snippet 6</w:t>
+      </w:r>
+      <w:r>
+        <w:t>. Creating the MIDI messages</w:t>
+      </w:r>
+    </w:p>
+    <w:p>
+      <w:pPr>
+        <w:spacing w:line="480" w:lineRule="auto"/>
+        <w:rPr>
+          <w:u w:val="single"/>
+        </w:rPr>
+      </w:pPr>
+      <w:r>
+        <w:rPr>
+          <w:i/>
+          <w:iCs/>
+          <w:u w:val="single"/>
+        </w:rPr>
+        <w:t>F</w:t>
+      </w:r>
+      <w:r>
+        <w:rPr>
+          <w:i/>
+          <w:iCs/>
+          <w:u w:val="single"/>
+        </w:rPr>
+        <w:t xml:space="preserve">. Hardware and </w:t>
+      </w:r>
+      <w:r>
+        <w:rPr>
+          <w:i/>
+          <w:iCs/>
+          <w:u w:val="single"/>
+        </w:rPr>
+        <w:t>S</w:t>
+      </w:r>
+      <w:r>
+        <w:rPr>
+          <w:i/>
+          <w:iCs/>
+          <w:u w:val="single"/>
+        </w:rPr>
+        <w:t xml:space="preserve">oftware </w:t>
+      </w:r>
+      <w:r>
+        <w:rPr>
+          <w:i/>
+          <w:iCs/>
+          <w:u w:val="single"/>
+        </w:rPr>
+        <w:t>S</w:t>
+      </w:r>
+      <w:r>
+        <w:rPr>
+          <w:i/>
+          <w:iCs/>
+          <w:u w:val="single"/>
+        </w:rPr>
+        <w:t>etup</w:t>
       </w:r>
     </w:p>
     <w:p>
@@ -2798,8 +3214,11 @@
         <w:ind w:firstLine="720"/>
       </w:pPr>
       <w:r>
+        <w:t xml:space="preserve">A Guitar short guitar riff was recorded in MATLAB and run through a custom script to determine the melody’s change in pitch, their corresponding musical note values along with the timing and volume information of all the notes.  The script then generated a matrix of bytes from a MIDI signal, which encoded the note, its volume, its duration, and its timestamp.  The MIDI signal was then streamed into Loop MIDI, which took the signal from the selected MIDI output port and looped the MIDI back into a </w:t>
+      </w:r>
+      <w:r>
         <w:lastRenderedPageBreak/>
-        <w:t>A Guitar short guitar riff was recorded in MATLAB and run through a custom script to determine the melody’s change in pitch, their corresponding musical note values along with the timing and volume information of all the notes.  The script then generated a matrix of bytes from a MIDI signal, which encoded the note, its volume, its duration, and its timestamp.  The MIDI signal was then streamed into Loop MIDI, which took the signal from the selected MIDI output port and looped the MIDI back into a Windows MIDI input port.  Next, the DAW took the input from Loop MIDI and recorded the signal into the track as it was played in MATLAB.  The recording session on the DAW was ended, and a track was successfully recorded.  Next, by changing the VST MIDI instrument plugin, and desired digital instrument could be used to play back the notes of the guitar riff.</w:t>
+        <w:t>Windows MIDI input port.  Next, the DAW took the input from Loop MIDI and recorded the signal into the track as it was played in MATLAB.  The recording session on the DAW was ended, and a track was successfully recorded.  Next, by changing the VST MIDI instrument plugin, and desired digital instrument could be used to play back the notes of the guitar riff.</w:t>
       </w:r>
       <w:r>
         <w:t xml:space="preserve">  Additionally, when opening up the MIDI track in the DAW, individual MIDI notes could be dragged and dropped to change pitch or timing.</w:t>
@@ -2832,7 +3251,7 @@
                     </pic:cNvPicPr>
                   </pic:nvPicPr>
                   <pic:blipFill>
-                    <a:blip r:embed="rId8">
+                    <a:blip r:embed="rId20">
                       <a:extLst>
                         <a:ext uri="{28A0092B-C50C-407E-A947-70E740481C1C}">
                           <a14:useLocalDpi xmlns:a14="http://schemas.microsoft.com/office/drawing/2010/main" val="0"/>
@@ -2918,27 +3337,47 @@
           <w:i/>
           <w:iCs/>
         </w:rPr>
-        <w:t>A. Recording Audio</w:t>
-      </w:r>
-    </w:p>
-    <w:p>
-      <w:pPr>
-        <w:spacing w:line="480" w:lineRule="auto"/>
-        <w:ind w:left="720" w:hanging="720"/>
+        <w:t xml:space="preserve">A. </w:t>
+      </w:r>
+      <w:r>
         <w:rPr>
           <w:i/>
           <w:iCs/>
         </w:rPr>
+        <w:t xml:space="preserve">Setting up MIDI Ports and </w:t>
+      </w:r>
+      <w:r>
+        <w:rPr>
+          <w:i/>
+          <w:iCs/>
+        </w:rPr>
+        <w:t>Recording Audio</w:t>
+      </w:r>
+    </w:p>
+    <w:p>
+      <w:pPr>
+        <w:spacing w:line="480" w:lineRule="auto"/>
+        <w:ind w:left="720" w:hanging="720"/>
+      </w:pPr>
+    </w:p>
+    <w:p>
+      <w:pPr>
+        <w:spacing w:line="480" w:lineRule="auto"/>
+        <w:ind w:left="720" w:hanging="720"/>
+        <w:jc w:val="center"/>
+        <w:rPr>
+          <w:i/>
+          <w:iCs/>
+        </w:rPr>
       </w:pPr>
       <w:r>
         <w:rPr>
           <w:noProof/>
         </w:rPr>
-        <w:lastRenderedPageBreak/>
         <w:drawing>
-          <wp:inline distT="0" distB="0" distL="0" distR="0" wp14:anchorId="2E48E844" wp14:editId="3E035145">
-            <wp:extent cx="5934075" cy="2676525"/>
-            <wp:effectExtent l="0" t="0" r="9525" b="9525"/>
+          <wp:inline distT="0" distB="0" distL="0" distR="0" wp14:anchorId="2E48E844" wp14:editId="6E618677">
+            <wp:extent cx="5244714" cy="2676525"/>
+            <wp:effectExtent l="0" t="0" r="0" b="0"/>
             <wp:docPr id="380714470" name="Picture 4"/>
             <wp:cNvGraphicFramePr>
               <a:graphicFrameLocks xmlns:a="http://schemas.openxmlformats.org/drawingml/2006/main" noChangeAspect="1"/>
@@ -2947,20 +3386,19 @@
               <a:graphicData uri="http://schemas.openxmlformats.org/drawingml/2006/picture">
                 <pic:pic xmlns:pic="http://schemas.openxmlformats.org/drawingml/2006/picture">
                   <pic:nvPicPr>
-                    <pic:cNvPr id="0" name="Picture 4"/>
+                    <pic:cNvPr id="380714470" name="Picture 4"/>
                     <pic:cNvPicPr>
                       <a:picLocks noChangeAspect="1" noChangeArrowheads="1"/>
                     </pic:cNvPicPr>
                   </pic:nvPicPr>
                   <pic:blipFill>
-                    <a:blip r:embed="rId9">
+                    <a:blip r:embed="rId21">
                       <a:extLst>
                         <a:ext uri="{28A0092B-C50C-407E-A947-70E740481C1C}">
                           <a14:useLocalDpi xmlns:a14="http://schemas.microsoft.com/office/drawing/2010/main" val="0"/>
                         </a:ext>
                       </a:extLst>
                     </a:blip>
-                    <a:srcRect/>
                     <a:stretch>
                       <a:fillRect/>
                     </a:stretch>
@@ -2968,7 +3406,7 @@
                   <pic:spPr bwMode="auto">
                     <a:xfrm>
                       <a:off x="0" y="0"/>
-                      <a:ext cx="5934075" cy="2676525"/>
+                      <a:ext cx="5244714" cy="2676525"/>
                     </a:xfrm>
                     <a:prstGeom prst="rect">
                       <a:avLst/>
@@ -3021,14 +3459,16 @@
     <w:p>
       <w:pPr>
         <w:spacing w:line="480" w:lineRule="auto"/>
+        <w:jc w:val="center"/>
       </w:pPr>
       <w:r>
         <w:rPr>
           <w:noProof/>
         </w:rPr>
+        <w:lastRenderedPageBreak/>
         <w:drawing>
-          <wp:inline distT="0" distB="0" distL="0" distR="0" wp14:anchorId="6A29EE85" wp14:editId="5E36D3C9">
-            <wp:extent cx="5943600" cy="2686050"/>
+          <wp:inline distT="0" distB="0" distL="0" distR="0" wp14:anchorId="6A29EE85" wp14:editId="2A21F118">
+            <wp:extent cx="5282565" cy="2686050"/>
             <wp:effectExtent l="0" t="0" r="0" b="0"/>
             <wp:docPr id="1956766316" name="Picture 5"/>
             <wp:cNvGraphicFramePr>
@@ -3038,20 +3478,19 @@
               <a:graphicData uri="http://schemas.openxmlformats.org/drawingml/2006/picture">
                 <pic:pic xmlns:pic="http://schemas.openxmlformats.org/drawingml/2006/picture">
                   <pic:nvPicPr>
-                    <pic:cNvPr id="0" name="Picture 5"/>
+                    <pic:cNvPr id="1956766316" name="Picture 5"/>
                     <pic:cNvPicPr>
                       <a:picLocks noChangeAspect="1" noChangeArrowheads="1"/>
                     </pic:cNvPicPr>
                   </pic:nvPicPr>
                   <pic:blipFill>
-                    <a:blip r:embed="rId10">
+                    <a:blip r:embed="rId22">
                       <a:extLst>
                         <a:ext uri="{28A0092B-C50C-407E-A947-70E740481C1C}">
                           <a14:useLocalDpi xmlns:a14="http://schemas.microsoft.com/office/drawing/2010/main" val="0"/>
                         </a:ext>
                       </a:extLst>
                     </a:blip>
-                    <a:srcRect/>
                     <a:stretch>
                       <a:fillRect/>
                     </a:stretch>
@@ -3059,7 +3498,7 @@
                   <pic:spPr bwMode="auto">
                     <a:xfrm>
                       <a:off x="0" y="0"/>
-                      <a:ext cx="5943600" cy="2686050"/>
+                      <a:ext cx="5282565" cy="2686050"/>
                     </a:xfrm>
                     <a:prstGeom prst="rect">
                       <a:avLst/>
@@ -3101,11 +3540,10 @@
         <w:rPr>
           <w:noProof/>
         </w:rPr>
-        <w:lastRenderedPageBreak/>
         <w:drawing>
-          <wp:inline distT="0" distB="0" distL="0" distR="0" wp14:anchorId="009D75B9" wp14:editId="4D2F8ECE">
-            <wp:extent cx="5943600" cy="2676525"/>
-            <wp:effectExtent l="0" t="0" r="0" b="9525"/>
+          <wp:inline distT="0" distB="0" distL="0" distR="0" wp14:anchorId="009D75B9" wp14:editId="43063F1D">
+            <wp:extent cx="5282783" cy="2676525"/>
+            <wp:effectExtent l="0" t="0" r="0" b="0"/>
             <wp:docPr id="1703224647" name="Picture 6"/>
             <wp:cNvGraphicFramePr>
               <a:graphicFrameLocks xmlns:a="http://schemas.openxmlformats.org/drawingml/2006/main" noChangeAspect="1"/>
@@ -3114,20 +3552,19 @@
               <a:graphicData uri="http://schemas.openxmlformats.org/drawingml/2006/picture">
                 <pic:pic xmlns:pic="http://schemas.openxmlformats.org/drawingml/2006/picture">
                   <pic:nvPicPr>
-                    <pic:cNvPr id="0" name="Picture 6"/>
+                    <pic:cNvPr id="1703224647" name="Picture 6"/>
                     <pic:cNvPicPr>
                       <a:picLocks noChangeAspect="1" noChangeArrowheads="1"/>
                     </pic:cNvPicPr>
                   </pic:nvPicPr>
                   <pic:blipFill>
-                    <a:blip r:embed="rId11">
+                    <a:blip r:embed="rId23">
                       <a:extLst>
                         <a:ext uri="{28A0092B-C50C-407E-A947-70E740481C1C}">
                           <a14:useLocalDpi xmlns:a14="http://schemas.microsoft.com/office/drawing/2010/main" val="0"/>
                         </a:ext>
                       </a:extLst>
                     </a:blip>
-                    <a:srcRect/>
                     <a:stretch>
                       <a:fillRect/>
                     </a:stretch>
@@ -3135,7 +3572,7 @@
                   <pic:spPr bwMode="auto">
                     <a:xfrm>
                       <a:off x="0" y="0"/>
-                      <a:ext cx="5943600" cy="2676525"/>
+                      <a:ext cx="5282783" cy="2676525"/>
                     </a:xfrm>
                     <a:prstGeom prst="rect">
                       <a:avLst/>
@@ -3187,15 +3624,17 @@
     <w:p>
       <w:pPr>
         <w:spacing w:line="480" w:lineRule="auto"/>
+        <w:jc w:val="center"/>
       </w:pPr>
       <w:r>
         <w:rPr>
           <w:noProof/>
         </w:rPr>
+        <w:lastRenderedPageBreak/>
         <w:drawing>
-          <wp:inline distT="0" distB="0" distL="0" distR="0" wp14:anchorId="159F968B" wp14:editId="6A012179">
-            <wp:extent cx="5934075" cy="2676525"/>
-            <wp:effectExtent l="0" t="0" r="9525" b="9525"/>
+          <wp:inline distT="0" distB="0" distL="0" distR="0" wp14:anchorId="159F968B" wp14:editId="2A9AAF7A">
+            <wp:extent cx="5251087" cy="2676525"/>
+            <wp:effectExtent l="0" t="0" r="6985" b="0"/>
             <wp:docPr id="532603667" name="Picture 7"/>
             <wp:cNvGraphicFramePr>
               <a:graphicFrameLocks xmlns:a="http://schemas.openxmlformats.org/drawingml/2006/main" noChangeAspect="1"/>
@@ -3204,20 +3643,19 @@
               <a:graphicData uri="http://schemas.openxmlformats.org/drawingml/2006/picture">
                 <pic:pic xmlns:pic="http://schemas.openxmlformats.org/drawingml/2006/picture">
                   <pic:nvPicPr>
-                    <pic:cNvPr id="0" name="Picture 7"/>
+                    <pic:cNvPr id="532603667" name="Picture 7"/>
                     <pic:cNvPicPr>
                       <a:picLocks noChangeAspect="1" noChangeArrowheads="1"/>
                     </pic:cNvPicPr>
                   </pic:nvPicPr>
                   <pic:blipFill>
-                    <a:blip r:embed="rId12">
+                    <a:blip r:embed="rId24">
                       <a:extLst>
                         <a:ext uri="{28A0092B-C50C-407E-A947-70E740481C1C}">
                           <a14:useLocalDpi xmlns:a14="http://schemas.microsoft.com/office/drawing/2010/main" val="0"/>
                         </a:ext>
                       </a:extLst>
                     </a:blip>
-                    <a:srcRect/>
                     <a:stretch>
                       <a:fillRect/>
                     </a:stretch>
@@ -3225,7 +3663,7 @@
                   <pic:spPr bwMode="auto">
                     <a:xfrm>
                       <a:off x="0" y="0"/>
-                      <a:ext cx="5934075" cy="2676525"/>
+                      <a:ext cx="5251087" cy="2676525"/>
                     </a:xfrm>
                     <a:prstGeom prst="rect">
                       <a:avLst/>
@@ -3365,7 +3803,6 @@
           <w:b/>
           <w:bCs/>
         </w:rPr>
-        <w:lastRenderedPageBreak/>
         <w:t>References</w:t>
       </w:r>
     </w:p>
@@ -4088,6 +4525,7 @@
   <w:style w:type="character" w:default="1" w:styleId="DefaultParagraphFont">
     <w:name w:val="Default Paragraph Font"/>
     <w:uiPriority w:val="1"/>
+    <w:semiHidden/>
     <w:unhideWhenUsed/>
   </w:style>
   <w:style w:type="table" w:default="1" w:styleId="TableNormal">

</xml_diff>

<commit_message>
Added more to my report
</commit_message>
<xml_diff>
--- a/report/Brandon Wright - Special Project Report.docx
+++ b/report/Brandon Wright - Special Project Report.docx
@@ -110,36 +110,136 @@
         <w:rPr>
           <w:i/>
           <w:iCs/>
+          <w:u w:val="single"/>
         </w:rPr>
       </w:pPr>
       <w:r>
         <w:rPr>
           <w:i/>
           <w:iCs/>
-        </w:rPr>
-        <w:t>A. Music Notes and 12-TET Tuning</w:t>
-      </w:r>
-    </w:p>
-    <w:p>
-      <w:pPr>
-        <w:spacing w:line="480" w:lineRule="auto"/>
-        <w:ind w:left="1080"/>
-      </w:pPr>
+          <w:u w:val="single"/>
+        </w:rPr>
+        <w:t>A. Music</w:t>
+      </w:r>
+      <w:r>
+        <w:rPr>
+          <w:i/>
+          <w:iCs/>
+          <w:u w:val="single"/>
+        </w:rPr>
+        <w:t>al</w:t>
+      </w:r>
+      <w:r>
+        <w:rPr>
+          <w:i/>
+          <w:iCs/>
+          <w:u w:val="single"/>
+        </w:rPr>
+        <w:t xml:space="preserve"> Notes and 12-TET Tuning</w:t>
+      </w:r>
+    </w:p>
+    <w:p>
+      <w:pPr>
+        <w:spacing w:line="480" w:lineRule="auto"/>
+      </w:pPr>
+      <w:r>
+        <w:rPr>
+          <w:i/>
+          <w:iCs/>
+        </w:rPr>
+        <w:tab/>
+      </w:r>
+      <w:r>
+        <w:t>Music theory is based arou</w:t>
+      </w:r>
+      <w:r>
+        <w:t>nd the pitch or frequency of individual notes.  The most fundamental interval in music is the octave.  When given a base note, or root, with frequency f</w:t>
+      </w:r>
+      <w:r>
+        <w:rPr>
+          <w:vertAlign w:val="subscript"/>
+        </w:rPr>
+        <w:t>1</w:t>
+      </w:r>
+      <w:r>
+        <w:t>, a second note an octave higher has a frequency of 2f</w:t>
+      </w:r>
+      <w:r>
+        <w:rPr>
+          <w:vertAlign w:val="subscript"/>
+        </w:rPr>
+        <w:t>1</w:t>
+      </w:r>
+      <w:r>
+        <w:t>.  A note that is an octave lower than the root has a frequency of ½ f</w:t>
+      </w:r>
+      <w:r>
+        <w:rPr>
+          <w:vertAlign w:val="subscript"/>
+        </w:rPr>
+        <w:t>1</w:t>
+      </w:r>
+      <w:r>
+        <w:t xml:space="preserve">.  An octave can be divided up into as many notes as desired, but an octave comprised of 12 notes was canonized during the inception of Western music.  The piano keyboard, as shown in </w:t>
+      </w:r>
+      <w:r>
+        <w:rPr>
+          <w:b/>
+          <w:bCs/>
+        </w:rPr>
+        <w:t>Figure 1</w:t>
+      </w:r>
+      <w:r>
+        <w:t xml:space="preserve">, is a common way of depicting the 12 notes in an octave.  As music theory became more standardized, alphabetic letters (A through G) were assigned to </w:t>
+      </w:r>
+      <w:r>
+        <w:t>white keys on the keyboard</w:t>
+      </w:r>
+      <w:r>
+        <w:t xml:space="preserve">, as seen in </w:t>
+      </w:r>
+      <w:r>
+        <w:rPr>
+          <w:b/>
+          <w:bCs/>
+        </w:rPr>
+        <w:t>Figure 1</w:t>
+      </w:r>
+      <w:r>
+        <w:t xml:space="preserve">.  An octave begins one on letter, such as </w:t>
+      </w:r>
+      <w:r>
+        <w:t>A</w:t>
+      </w:r>
+      <w:r>
+        <w:t xml:space="preserve">, and </w:t>
+      </w:r>
+      <w:r>
+        <w:t xml:space="preserve">by the time all the letters have repeated, a new octave has been reached. Notes that are an octave apart can be intuitively heard because </w:t>
+      </w:r>
+      <w:r>
+        <w:t xml:space="preserve">the frequency of the higher note is perfectly divisible by the frequency of the lower note, as seen in </w:t>
+      </w:r>
+      <w:r>
+        <w:rPr>
+          <w:b/>
+          <w:bCs/>
+        </w:rPr>
+        <w:t>Figure 2</w:t>
+      </w:r>
+      <w:r>
+        <w:t>.  Put another way, one period of a note contains exactly two periods of a note one octave higher than it.</w:t>
+      </w:r>
+    </w:p>
+    <w:p>
+      <w:pPr>
+        <w:spacing w:line="480" w:lineRule="auto"/>
+      </w:pPr>
+      <w:r>
+        <w:t>****</w:t>
+      </w:r>
       <w:r>
         <w:t>Source DSP First chapter 4</w:t>
-      </w:r>
-    </w:p>
-    <w:p>
-      <w:pPr>
-        <w:pStyle w:val="ListParagraph"/>
-        <w:numPr>
-          <w:ilvl w:val="0"/>
-          <w:numId w:val="3"/>
-        </w:numPr>
-        <w:spacing w:line="480" w:lineRule="auto"/>
-      </w:pPr>
-      <w:r>
-        <w:t>Insert picture of keyboard with keys</w:t>
       </w:r>
     </w:p>
     <w:p>
@@ -156,8 +256,8 @@
           <w:noProof/>
         </w:rPr>
         <w:drawing>
-          <wp:inline distT="0" distB="0" distL="0" distR="0" wp14:anchorId="41AF7F9F" wp14:editId="6B0039CE">
-            <wp:extent cx="4305300" cy="2197569"/>
+          <wp:inline distT="0" distB="0" distL="0" distR="0" wp14:anchorId="41AF7F9F" wp14:editId="58C494B9">
+            <wp:extent cx="4327266" cy="2210590"/>
             <wp:effectExtent l="0" t="0" r="0" b="0"/>
             <wp:docPr id="1191950897" name="Picture 1"/>
             <wp:cNvGraphicFramePr>
@@ -167,13 +267,89 @@
               <a:graphicData uri="http://schemas.openxmlformats.org/drawingml/2006/picture">
                 <pic:pic xmlns:pic="http://schemas.openxmlformats.org/drawingml/2006/picture">
                   <pic:nvPicPr>
-                    <pic:cNvPr id="0" name="Picture 1"/>
+                    <pic:cNvPr id="1191950897" name="Picture 1"/>
                     <pic:cNvPicPr>
                       <a:picLocks noChangeAspect="1" noChangeArrowheads="1"/>
                     </pic:cNvPicPr>
                   </pic:nvPicPr>
                   <pic:blipFill>
                     <a:blip r:embed="rId5" cstate="print">
+                      <a:extLst>
+                        <a:ext uri="{28A0092B-C50C-407E-A947-70E740481C1C}">
+                          <a14:useLocalDpi xmlns:a14="http://schemas.microsoft.com/office/drawing/2010/main" val="0"/>
+                        </a:ext>
+                      </a:extLst>
+                    </a:blip>
+                    <a:stretch>
+                      <a:fillRect/>
+                    </a:stretch>
+                  </pic:blipFill>
+                  <pic:spPr bwMode="auto">
+                    <a:xfrm>
+                      <a:off x="0" y="0"/>
+                      <a:ext cx="4327266" cy="2210590"/>
+                    </a:xfrm>
+                    <a:prstGeom prst="rect">
+                      <a:avLst/>
+                    </a:prstGeom>
+                    <a:noFill/>
+                    <a:ln>
+                      <a:noFill/>
+                    </a:ln>
+                  </pic:spPr>
+                </pic:pic>
+              </a:graphicData>
+            </a:graphic>
+          </wp:inline>
+        </w:drawing>
+      </w:r>
+    </w:p>
+    <w:p>
+      <w:pPr>
+        <w:spacing w:line="480" w:lineRule="auto"/>
+        <w:ind w:left="1080"/>
+        <w:jc w:val="center"/>
+      </w:pPr>
+      <w:r>
+        <w:rPr>
+          <w:b/>
+          <w:bCs/>
+        </w:rPr>
+        <w:lastRenderedPageBreak/>
+        <w:t xml:space="preserve">Figure 1. </w:t>
+      </w:r>
+      <w:r>
+        <w:t>Music notes for one octave on keyboard</w:t>
+      </w:r>
+    </w:p>
+    <w:p>
+      <w:pPr>
+        <w:spacing w:line="480" w:lineRule="auto"/>
+        <w:jc w:val="center"/>
+      </w:pPr>
+      <w:r>
+        <w:rPr>
+          <w:noProof/>
+        </w:rPr>
+        <w:drawing>
+          <wp:inline distT="0" distB="0" distL="0" distR="0" wp14:anchorId="0DEF7E95" wp14:editId="76A7989A">
+            <wp:extent cx="5943600" cy="2952750"/>
+            <wp:effectExtent l="0" t="0" r="0" b="0"/>
+            <wp:docPr id="693102599" name="Picture 2"/>
+            <wp:cNvGraphicFramePr>
+              <a:graphicFrameLocks xmlns:a="http://schemas.openxmlformats.org/drawingml/2006/main" noChangeAspect="1"/>
+            </wp:cNvGraphicFramePr>
+            <a:graphic xmlns:a="http://schemas.openxmlformats.org/drawingml/2006/main">
+              <a:graphicData uri="http://schemas.openxmlformats.org/drawingml/2006/picture">
+                <pic:pic xmlns:pic="http://schemas.openxmlformats.org/drawingml/2006/picture">
+                  <pic:nvPicPr>
+                    <pic:cNvPr id="0" name="Picture 10"/>
+                    <pic:cNvPicPr>
+                      <a:picLocks noChangeAspect="1" noChangeArrowheads="1"/>
+                    </pic:cNvPicPr>
+                  </pic:nvPicPr>
+                  <pic:blipFill>
+                    <a:blip r:embed="rId6">
                       <a:extLst>
                         <a:ext uri="{28A0092B-C50C-407E-A947-70E740481C1C}">
                           <a14:useLocalDpi xmlns:a14="http://schemas.microsoft.com/office/drawing/2010/main" val="0"/>
@@ -188,7 +364,7 @@
                   <pic:spPr bwMode="auto">
                     <a:xfrm>
                       <a:off x="0" y="0"/>
-                      <a:ext cx="4330809" cy="2210590"/>
+                      <a:ext cx="5943600" cy="2952750"/>
                     </a:xfrm>
                     <a:prstGeom prst="rect">
                       <a:avLst/>
@@ -208,7 +384,6 @@
     <w:p>
       <w:pPr>
         <w:spacing w:line="480" w:lineRule="auto"/>
-        <w:ind w:left="1080"/>
         <w:jc w:val="center"/>
         <w:rPr>
           <w:b/>
@@ -220,23 +395,208 @@
           <w:b/>
           <w:bCs/>
         </w:rPr>
-        <w:t xml:space="preserve">Figure 1. </w:t>
-      </w:r>
-      <w:r>
-        <w:t>Music notes for one octave on keyboard</w:t>
-      </w:r>
-    </w:p>
-    <w:p>
-      <w:pPr>
-        <w:pStyle w:val="ListParagraph"/>
-        <w:numPr>
-          <w:ilvl w:val="0"/>
-          <w:numId w:val="3"/>
-        </w:numPr>
-        <w:spacing w:line="480" w:lineRule="auto"/>
-      </w:pPr>
-      <w:r>
-        <w:t>Insert equation for keyboard notes</w:t>
+        <w:t xml:space="preserve">Figure 2. </w:t>
+      </w:r>
+      <w:r>
+        <w:t>Frequencies</w:t>
+      </w:r>
+      <w:r>
+        <w:t xml:space="preserve"> of two notes an active apart</w:t>
+      </w:r>
+    </w:p>
+    <w:p>
+      <w:pPr>
+        <w:spacing w:line="480" w:lineRule="auto"/>
+        <w:ind w:firstLine="720"/>
+      </w:pPr>
+      <w:r>
+        <w:t>Because most instruments are capable of playing notes from multiple octaves, a subscript is often placed below the letter to denote which octave that note belongs to.</w:t>
+      </w:r>
+      <w:r>
+        <w:t xml:space="preserve">  For example, the lowest note on the standard 88-note piano is A</w:t>
+      </w:r>
+      <w:r>
+        <w:rPr>
+          <w:vertAlign w:val="subscript"/>
+        </w:rPr>
+        <w:t>0</w:t>
+      </w:r>
+      <w:r>
+        <w:t>, and the highest note is C</w:t>
+      </w:r>
+      <w:r>
+        <w:rPr>
+          <w:vertAlign w:val="subscript"/>
+        </w:rPr>
+        <w:t>8</w:t>
+      </w:r>
+      <w:r>
+        <w:rPr>
+          <w:vertAlign w:val="subscript"/>
+        </w:rPr>
+        <w:softHyphen/>
+        <w:t>.</w:t>
+      </w:r>
+      <w:r>
+        <w:t xml:space="preserve">  The starting point for an octave is arbitrary, but most common tunings set the note A</w:t>
+      </w:r>
+      <w:r>
+        <w:rPr>
+          <w:vertAlign w:val="subscript"/>
+        </w:rPr>
+        <w:t>4</w:t>
+      </w:r>
+      <w:r>
+        <w:t xml:space="preserve"> to 440 Hz.  The frequencies of the other notes are determined relative to A</w:t>
+      </w:r>
+      <w:r>
+        <w:rPr>
+          <w:vertAlign w:val="subscript"/>
+        </w:rPr>
+        <w:t>4</w:t>
+      </w:r>
+      <w:r>
+        <w:t xml:space="preserve"> using 12-tone equal-temperament</w:t>
+      </w:r>
+      <w:r>
+        <w:t xml:space="preserve"> (12-TET)</w:t>
+      </w:r>
+      <w:r>
+        <w:t xml:space="preserve"> tuning, as the octave is broken up into 12 notes that are equally spaced around the log-2 scale</w:t>
+      </w:r>
+      <w:r>
+        <w:t xml:space="preserve"> and using 440 Hz and A</w:t>
+      </w:r>
+      <w:r>
+        <w:rPr>
+          <w:vertAlign w:val="subscript"/>
+        </w:rPr>
+        <w:t>4</w:t>
+      </w:r>
+      <w:r>
+        <w:t xml:space="preserve"> as the starting point.</w:t>
+      </w:r>
+    </w:p>
+    <w:p>
+      <w:pPr>
+        <w:spacing w:line="480" w:lineRule="auto"/>
+        <w:ind w:firstLine="720"/>
+      </w:pPr>
+      <w:r>
+        <w:t xml:space="preserve">The equation for 12-TET tuning can be used to derive the number of the key (N) on the standard keyboard, from 1 to 88, as seen in </w:t>
+      </w:r>
+      <w:r>
+        <w:rPr>
+          <w:b/>
+          <w:bCs/>
+        </w:rPr>
+        <w:t>Equation 1</w:t>
+      </w:r>
+      <w:r>
+        <w:t>.  A</w:t>
+      </w:r>
+      <w:r>
+        <w:rPr>
+          <w:vertAlign w:val="subscript"/>
+        </w:rPr>
+        <w:t>4</w:t>
+      </w:r>
+      <w:r>
+        <w:t xml:space="preserve"> is the 49</w:t>
+      </w:r>
+      <w:r>
+        <w:rPr>
+          <w:vertAlign w:val="superscript"/>
+        </w:rPr>
+        <w:t>th</w:t>
+      </w:r>
+      <w:r>
+        <w:t xml:space="preserve"> key on the keyboard, and the pitch and thus the key number go up when moving right across the keyboard. </w:t>
+      </w:r>
+      <w:r>
+        <w:t>The difference in pitch between two adjacent keys is called a semitone.</w:t>
+      </w:r>
+      <w:r>
+        <w:t xml:space="preserve"> </w:t>
+      </w:r>
+      <w:r>
+        <w:t xml:space="preserve">Notes an octave apart are separated by 12 semitones. </w:t>
+      </w:r>
+      <w:r>
+        <w:rPr>
+          <w:rFonts w:eastAsiaTheme="minorEastAsia"/>
+        </w:rPr>
+        <w:t>The black notes on the keyboard are referred to as sharps (</w:t>
+      </w:r>
+      <w:r>
+        <w:rPr>
+          <w:rFonts w:eastAsiaTheme="minorEastAsia"/>
+        </w:rPr>
+        <w:t>♯</w:t>
+      </w:r>
+      <w:r>
+        <w:rPr>
+          <w:rFonts w:eastAsiaTheme="minorEastAsia"/>
+        </w:rPr>
+        <w:t>) and flats (</w:t>
+      </w:r>
+      <w:r>
+        <w:rPr>
+          <w:rFonts w:ascii="Segoe UI Symbol" w:eastAsiaTheme="minorEastAsia" w:hAnsi="Segoe UI Symbol" w:cs="Segoe UI Symbol"/>
+        </w:rPr>
+        <w:t>♭</w:t>
+      </w:r>
+      <w:r>
+        <w:rPr>
+          <w:rFonts w:ascii="Segoe UI Symbol" w:eastAsiaTheme="minorEastAsia" w:hAnsi="Segoe UI Symbol" w:cs="Segoe UI Symbol"/>
+        </w:rPr>
+        <w:t>)</w:t>
+      </w:r>
+      <w:r>
+        <w:rPr>
+          <w:rFonts w:eastAsiaTheme="minorEastAsia" w:cs="Times New Roman"/>
+        </w:rPr>
+        <w:t xml:space="preserve"> and complete the 12 notes that comprise a 12-TET octave.  </w:t>
+      </w:r>
+      <w:r>
+        <w:rPr>
+          <w:rFonts w:eastAsiaTheme="minorEastAsia" w:cs="Times New Roman"/>
+          <w:b/>
+          <w:bCs/>
+        </w:rPr>
+        <w:t>Table 1</w:t>
+      </w:r>
+      <w:r>
+        <w:rPr>
+          <w:rFonts w:eastAsiaTheme="minorEastAsia" w:cs="Times New Roman"/>
+        </w:rPr>
+        <w:t xml:space="preserve"> depicts the frequencies and key number of the octave C</w:t>
+      </w:r>
+      <w:r>
+        <w:rPr>
+          <w:rFonts w:eastAsiaTheme="minorEastAsia" w:cs="Times New Roman"/>
+          <w:vertAlign w:val="subscript"/>
+        </w:rPr>
+        <w:t>4</w:t>
+      </w:r>
+      <w:r>
+        <w:rPr>
+          <w:rFonts w:eastAsiaTheme="minorEastAsia" w:cs="Times New Roman"/>
+        </w:rPr>
+        <w:t xml:space="preserve"> to C</w:t>
+      </w:r>
+      <w:r>
+        <w:rPr>
+          <w:rFonts w:eastAsiaTheme="minorEastAsia" w:cs="Times New Roman"/>
+          <w:vertAlign w:val="subscript"/>
+        </w:rPr>
+        <w:t>5</w:t>
+      </w:r>
+      <w:r>
+        <w:rPr>
+          <w:rFonts w:eastAsiaTheme="minorEastAsia" w:cs="Times New Roman"/>
+        </w:rPr>
+        <w:t>.</w:t>
       </w:r>
     </w:p>
     <w:p>
@@ -255,7 +615,13 @@
             <w:rPr>
               <w:rFonts w:ascii="Cambria Math" w:hAnsi="Cambria Math"/>
             </w:rPr>
-            <m:t>n=12</m:t>
+            <m:t>N</m:t>
+          </m:r>
+          <m:r>
+            <w:rPr>
+              <w:rFonts w:ascii="Cambria Math" w:hAnsi="Cambria Math"/>
+            </w:rPr>
+            <m:t>=12</m:t>
           </m:r>
           <m:func>
             <m:funcPr>
@@ -366,8 +732,6 @@
         <w:jc w:val="center"/>
         <w:rPr>
           <w:rFonts w:eastAsiaTheme="minorEastAsia"/>
-          <w:b/>
-          <w:bCs/>
         </w:rPr>
       </w:pPr>
       <w:r>
@@ -376,54 +740,75 @@
           <w:b/>
           <w:bCs/>
         </w:rPr>
+        <w:lastRenderedPageBreak/>
         <w:t xml:space="preserve">Equation 1. </w:t>
       </w:r>
       <w:r>
         <w:rPr>
           <w:rFonts w:eastAsiaTheme="minorEastAsia"/>
         </w:rPr>
-        <w:t>Converting frequency to music note</w:t>
-      </w:r>
-    </w:p>
-    <w:p>
-      <w:pPr>
-        <w:pStyle w:val="ListParagraph"/>
-        <w:spacing w:line="480" w:lineRule="auto"/>
-        <w:ind w:left="1440"/>
-      </w:pPr>
+        <w:t>Converting frequency to music</w:t>
+      </w:r>
       <w:r>
         <w:rPr>
           <w:rFonts w:eastAsiaTheme="minorEastAsia"/>
         </w:rPr>
-        <w:t>(DSP first?  Or is there a better source?</w:t>
+        <w:t>al</w:t>
+      </w:r>
+      <w:r>
+        <w:rPr>
+          <w:rFonts w:eastAsiaTheme="minorEastAsia"/>
+        </w:rPr>
+        <w:t xml:space="preserve"> </w:t>
+      </w:r>
+      <w:r>
+        <w:rPr>
+          <w:rFonts w:eastAsiaTheme="minorEastAsia"/>
+        </w:rPr>
+        <w:t>key number</w:t>
+      </w:r>
+    </w:p>
+    <w:p>
+      <w:pPr>
+        <w:spacing w:line="480" w:lineRule="auto"/>
+        <w:rPr>
+          <w:rFonts w:eastAsiaTheme="minorEastAsia" w:cs="Times New Roman"/>
+        </w:rPr>
+      </w:pPr>
+      <w:r>
+        <w:rPr>
+          <w:rFonts w:eastAsiaTheme="minorEastAsia"/>
+        </w:rPr>
+        <w:tab/>
       </w:r>
     </w:p>
     <w:tbl>
       <w:tblPr>
         <w:tblStyle w:val="TableGrid"/>
-        <w:tblW w:w="0" w:type="auto"/>
+        <w:tblW w:w="9813" w:type="dxa"/>
         <w:tblInd w:w="-275" w:type="dxa"/>
         <w:tblLook w:val="04A0" w:firstRow="1" w:lastRow="0" w:firstColumn="1" w:lastColumn="0" w:noHBand="0" w:noVBand="1"/>
       </w:tblPr>
       <w:tblGrid>
-        <w:gridCol w:w="777"/>
-        <w:gridCol w:w="638"/>
-        <w:gridCol w:w="915"/>
+        <w:gridCol w:w="928"/>
         <w:gridCol w:w="625"/>
-        <w:gridCol w:w="904"/>
+        <w:gridCol w:w="881"/>
+        <w:gridCol w:w="625"/>
+        <w:gridCol w:w="870"/>
         <w:gridCol w:w="625"/>
         <w:gridCol w:w="625"/>
-        <w:gridCol w:w="900"/>
+        <w:gridCol w:w="870"/>
         <w:gridCol w:w="625"/>
-        <w:gridCol w:w="927"/>
-        <w:gridCol w:w="531"/>
-        <w:gridCol w:w="908"/>
+        <w:gridCol w:w="892"/>
+        <w:gridCol w:w="516"/>
+        <w:gridCol w:w="870"/>
+        <w:gridCol w:w="625"/>
         <w:gridCol w:w="625"/>
       </w:tblGrid>
       <w:tr>
         <w:tc>
           <w:tcPr>
-            <w:tcW w:w="777" w:type="dxa"/>
+            <w:tcW w:w="928" w:type="dxa"/>
             <w:vAlign w:val="center"/>
           </w:tcPr>
           <w:p>
@@ -447,122 +832,6 @@
                 <w:szCs w:val="20"/>
               </w:rPr>
               <w:t>Note</w:t>
-            </w:r>
-          </w:p>
-        </w:tc>
-        <w:tc>
-          <w:tcPr>
-            <w:tcW w:w="638" w:type="dxa"/>
-            <w:vAlign w:val="center"/>
-          </w:tcPr>
-          <w:p>
-            <w:pPr>
-              <w:pStyle w:val="ListParagraph"/>
-              <w:spacing w:line="360" w:lineRule="auto"/>
-              <w:ind w:left="0"/>
-              <w:jc w:val="center"/>
-              <w:rPr>
-                <w:b/>
-                <w:bCs/>
-                <w:sz w:val="20"/>
-                <w:szCs w:val="20"/>
-              </w:rPr>
-            </w:pPr>
-            <w:r>
-              <w:rPr>
-                <w:b/>
-                <w:bCs/>
-                <w:sz w:val="20"/>
-                <w:szCs w:val="20"/>
-              </w:rPr>
-              <w:t>C</w:t>
-            </w:r>
-            <w:r>
-              <w:rPr>
-                <w:b/>
-                <w:bCs/>
-                <w:sz w:val="20"/>
-                <w:szCs w:val="20"/>
-                <w:vertAlign w:val="subscript"/>
-              </w:rPr>
-              <w:t>4</w:t>
-            </w:r>
-          </w:p>
-        </w:tc>
-        <w:tc>
-          <w:tcPr>
-            <w:tcW w:w="915" w:type="dxa"/>
-            <w:vAlign w:val="center"/>
-          </w:tcPr>
-          <w:p>
-            <w:pPr>
-              <w:pStyle w:val="ListParagraph"/>
-              <w:spacing w:line="360" w:lineRule="auto"/>
-              <w:ind w:left="0"/>
-              <w:jc w:val="center"/>
-              <w:rPr>
-                <w:b/>
-                <w:bCs/>
-                <w:sz w:val="20"/>
-                <w:szCs w:val="20"/>
-              </w:rPr>
-            </w:pPr>
-            <w:r>
-              <w:rPr>
-                <w:b/>
-                <w:bCs/>
-                <w:sz w:val="20"/>
-                <w:szCs w:val="20"/>
-              </w:rPr>
-              <w:t>C</w:t>
-            </w:r>
-            <w:r>
-              <w:rPr>
-                <w:b/>
-                <w:bCs/>
-                <w:sz w:val="20"/>
-                <w:szCs w:val="20"/>
-              </w:rPr>
-              <w:t>♯</w:t>
-            </w:r>
-            <w:r>
-              <w:rPr>
-                <w:b/>
-                <w:bCs/>
-                <w:sz w:val="20"/>
-                <w:szCs w:val="20"/>
-                <w:vertAlign w:val="subscript"/>
-              </w:rPr>
-              <w:t>4</w:t>
-            </w:r>
-            <w:r>
-              <w:rPr>
-                <w:b/>
-                <w:bCs/>
-                <w:sz w:val="20"/>
-                <w:szCs w:val="20"/>
-              </w:rPr>
-              <w:t>/D</w:t>
-            </w:r>
-            <w:r>
-              <w:rPr>
-                <w:rFonts w:ascii="Segoe UI Symbol" w:hAnsi="Segoe UI Symbol" w:cs="Segoe UI Symbol"/>
-                <w:b/>
-                <w:bCs/>
-                <w:sz w:val="20"/>
-                <w:szCs w:val="20"/>
-              </w:rPr>
-              <w:t>♭</w:t>
-            </w:r>
-            <w:r>
-              <w:rPr>
-                <w:b/>
-                <w:bCs/>
-                <w:sz w:val="20"/>
-                <w:szCs w:val="20"/>
-                <w:vertAlign w:val="subscript"/>
-              </w:rPr>
-              <w:t>4</w:t>
             </w:r>
           </w:p>
         </w:tc>
@@ -591,7 +860,7 @@
                 <w:sz w:val="20"/>
                 <w:szCs w:val="20"/>
               </w:rPr>
-              <w:t>D</w:t>
+              <w:t>C</w:t>
             </w:r>
             <w:r>
               <w:rPr>
@@ -607,7 +876,7 @@
         </w:tc>
         <w:tc>
           <w:tcPr>
-            <w:tcW w:w="904" w:type="dxa"/>
+            <w:tcW w:w="881" w:type="dxa"/>
             <w:vAlign w:val="center"/>
           </w:tcPr>
           <w:p>
@@ -630,7 +899,7 @@
                 <w:sz w:val="20"/>
                 <w:szCs w:val="20"/>
               </w:rPr>
-              <w:t>D</w:t>
+              <w:t>C</w:t>
             </w:r>
             <w:r>
               <w:rPr>
@@ -658,159 +927,7 @@
                 <w:sz w:val="20"/>
                 <w:szCs w:val="20"/>
               </w:rPr>
-              <w:t>/E</w:t>
-            </w:r>
-            <w:r>
-              <w:rPr>
-                <w:rFonts w:ascii="Segoe UI Symbol" w:hAnsi="Segoe UI Symbol" w:cs="Segoe UI Symbol"/>
-                <w:b/>
-                <w:bCs/>
-                <w:sz w:val="20"/>
-                <w:szCs w:val="20"/>
-              </w:rPr>
-              <w:t>♭</w:t>
-            </w:r>
-            <w:r>
-              <w:rPr>
-                <w:b/>
-                <w:bCs/>
-                <w:sz w:val="20"/>
-                <w:szCs w:val="20"/>
-                <w:vertAlign w:val="subscript"/>
-              </w:rPr>
-              <w:t>4</w:t>
-            </w:r>
-          </w:p>
-        </w:tc>
-        <w:tc>
-          <w:tcPr>
-            <w:tcW w:w="625" w:type="dxa"/>
-            <w:vAlign w:val="center"/>
-          </w:tcPr>
-          <w:p>
-            <w:pPr>
-              <w:spacing w:line="360" w:lineRule="auto"/>
-              <w:jc w:val="center"/>
-              <w:rPr>
-                <w:b/>
-                <w:bCs/>
-                <w:sz w:val="20"/>
-                <w:szCs w:val="20"/>
-                <w:vertAlign w:val="subscript"/>
-              </w:rPr>
-            </w:pPr>
-            <w:r>
-              <w:rPr>
-                <w:b/>
-                <w:bCs/>
-                <w:sz w:val="20"/>
-                <w:szCs w:val="20"/>
-              </w:rPr>
-              <w:t>E</w:t>
-            </w:r>
-            <w:r>
-              <w:rPr>
-                <w:b/>
-                <w:bCs/>
-                <w:sz w:val="20"/>
-                <w:szCs w:val="20"/>
-                <w:vertAlign w:val="subscript"/>
-              </w:rPr>
-              <w:t>4</w:t>
-            </w:r>
-          </w:p>
-        </w:tc>
-        <w:tc>
-          <w:tcPr>
-            <w:tcW w:w="625" w:type="dxa"/>
-            <w:vAlign w:val="center"/>
-          </w:tcPr>
-          <w:p>
-            <w:pPr>
-              <w:spacing w:line="360" w:lineRule="auto"/>
-              <w:jc w:val="center"/>
-              <w:rPr>
-                <w:b/>
-                <w:bCs/>
-                <w:sz w:val="20"/>
-                <w:szCs w:val="20"/>
-                <w:vertAlign w:val="subscript"/>
-              </w:rPr>
-            </w:pPr>
-            <w:r>
-              <w:rPr>
-                <w:b/>
-                <w:bCs/>
-                <w:sz w:val="20"/>
-                <w:szCs w:val="20"/>
-              </w:rPr>
-              <w:t>F</w:t>
-            </w:r>
-            <w:r>
-              <w:rPr>
-                <w:b/>
-                <w:bCs/>
-                <w:sz w:val="20"/>
-                <w:szCs w:val="20"/>
-                <w:vertAlign w:val="subscript"/>
-              </w:rPr>
-              <w:t>4</w:t>
-            </w:r>
-          </w:p>
-        </w:tc>
-        <w:tc>
-          <w:tcPr>
-            <w:tcW w:w="900" w:type="dxa"/>
-            <w:vAlign w:val="center"/>
-          </w:tcPr>
-          <w:p>
-            <w:pPr>
-              <w:spacing w:line="360" w:lineRule="auto"/>
-              <w:jc w:val="center"/>
-              <w:rPr>
-                <w:b/>
-                <w:bCs/>
-                <w:sz w:val="20"/>
-                <w:szCs w:val="20"/>
-                <w:vertAlign w:val="subscript"/>
-              </w:rPr>
-            </w:pPr>
-            <w:r>
-              <w:rPr>
-                <w:b/>
-                <w:bCs/>
-                <w:sz w:val="20"/>
-                <w:szCs w:val="20"/>
-              </w:rPr>
-              <w:t>F</w:t>
-            </w:r>
-            <w:r>
-              <w:rPr>
-                <w:b/>
-                <w:bCs/>
-                <w:sz w:val="20"/>
-                <w:szCs w:val="20"/>
-              </w:rPr>
-              <w:t>♯</w:t>
-            </w:r>
-            <w:r>
-              <w:rPr>
-                <w:b/>
-                <w:bCs/>
-                <w:sz w:val="20"/>
-                <w:szCs w:val="20"/>
-                <w:vertAlign w:val="subscript"/>
-              </w:rPr>
-              <w:t>4</w:t>
-            </w:r>
-            <w:r>
-              <w:rPr>
-                <w:b/>
-                <w:bCs/>
-                <w:sz w:val="20"/>
-                <w:szCs w:val="20"/>
-              </w:rPr>
-              <w:t>/G</w:t>
+              <w:t>/D</w:t>
             </w:r>
             <w:r>
               <w:rPr>
@@ -859,7 +976,7 @@
                 <w:sz w:val="20"/>
                 <w:szCs w:val="20"/>
               </w:rPr>
-              <w:t>G</w:t>
+              <w:t>D</w:t>
             </w:r>
             <w:r>
               <w:rPr>
@@ -875,47 +992,48 @@
         </w:tc>
         <w:tc>
           <w:tcPr>
-            <w:tcW w:w="927" w:type="dxa"/>
+            <w:tcW w:w="870" w:type="dxa"/>
             <w:vAlign w:val="center"/>
           </w:tcPr>
           <w:p>
             <w:pPr>
+              <w:pStyle w:val="ListParagraph"/>
               <w:spacing w:line="360" w:lineRule="auto"/>
+              <w:ind w:left="0"/>
               <w:jc w:val="center"/>
               <w:rPr>
                 <w:b/>
                 <w:bCs/>
                 <w:sz w:val="20"/>
                 <w:szCs w:val="20"/>
+              </w:rPr>
+            </w:pPr>
+            <w:r>
+              <w:rPr>
+                <w:b/>
+                <w:bCs/>
+                <w:sz w:val="20"/>
+                <w:szCs w:val="20"/>
+              </w:rPr>
+              <w:t>D</w:t>
+            </w:r>
+            <w:r>
+              <w:rPr>
+                <w:b/>
+                <w:bCs/>
+                <w:sz w:val="20"/>
+                <w:szCs w:val="20"/>
+              </w:rPr>
+              <w:t>♯</w:t>
+            </w:r>
+            <w:r>
+              <w:rPr>
+                <w:b/>
+                <w:bCs/>
+                <w:sz w:val="20"/>
+                <w:szCs w:val="20"/>
                 <w:vertAlign w:val="subscript"/>
               </w:rPr>
-            </w:pPr>
-            <w:r>
-              <w:rPr>
-                <w:b/>
-                <w:bCs/>
-                <w:sz w:val="20"/>
-                <w:szCs w:val="20"/>
-              </w:rPr>
-              <w:t>G</w:t>
-            </w:r>
-            <w:r>
-              <w:rPr>
-                <w:b/>
-                <w:bCs/>
-                <w:sz w:val="20"/>
-                <w:szCs w:val="20"/>
-              </w:rPr>
-              <w:t>♯</w:t>
-            </w:r>
-            <w:r>
-              <w:rPr>
-                <w:b/>
-                <w:bCs/>
-                <w:sz w:val="20"/>
-                <w:szCs w:val="20"/>
-                <w:vertAlign w:val="subscript"/>
-              </w:rPr>
               <w:t>4</w:t>
             </w:r>
             <w:r>
@@ -925,121 +1043,7 @@
                 <w:sz w:val="20"/>
                 <w:szCs w:val="20"/>
               </w:rPr>
-              <w:t>/A</w:t>
-            </w:r>
-            <w:r>
-              <w:rPr>
-                <w:rFonts w:ascii="Segoe UI Symbol" w:hAnsi="Segoe UI Symbol" w:cs="Segoe UI Symbol"/>
-                <w:b/>
-                <w:bCs/>
-                <w:sz w:val="20"/>
-                <w:szCs w:val="20"/>
-              </w:rPr>
-              <w:t>♭</w:t>
-            </w:r>
-            <w:r>
-              <w:rPr>
-                <w:b/>
-                <w:bCs/>
-                <w:sz w:val="20"/>
-                <w:szCs w:val="20"/>
-                <w:vertAlign w:val="subscript"/>
-              </w:rPr>
-              <w:t>4</w:t>
-            </w:r>
-          </w:p>
-        </w:tc>
-        <w:tc>
-          <w:tcPr>
-            <w:tcW w:w="531" w:type="dxa"/>
-            <w:vAlign w:val="center"/>
-          </w:tcPr>
-          <w:p>
-            <w:pPr>
-              <w:spacing w:line="360" w:lineRule="auto"/>
-              <w:jc w:val="center"/>
-              <w:rPr>
-                <w:b/>
-                <w:bCs/>
-                <w:sz w:val="20"/>
-                <w:szCs w:val="20"/>
-                <w:vertAlign w:val="subscript"/>
-              </w:rPr>
-            </w:pPr>
-            <w:r>
-              <w:rPr>
-                <w:b/>
-                <w:bCs/>
-                <w:sz w:val="20"/>
-                <w:szCs w:val="20"/>
-              </w:rPr>
-              <w:t>A</w:t>
-            </w:r>
-            <w:r>
-              <w:rPr>
-                <w:b/>
-                <w:bCs/>
-                <w:sz w:val="20"/>
-                <w:szCs w:val="20"/>
-                <w:vertAlign w:val="subscript"/>
-              </w:rPr>
-              <w:t>4</w:t>
-            </w:r>
-          </w:p>
-        </w:tc>
-        <w:tc>
-          <w:tcPr>
-            <w:tcW w:w="908" w:type="dxa"/>
-            <w:vAlign w:val="center"/>
-          </w:tcPr>
-          <w:p>
-            <w:pPr>
-              <w:spacing w:line="360" w:lineRule="auto"/>
-              <w:jc w:val="center"/>
-              <w:rPr>
-                <w:b/>
-                <w:bCs/>
-                <w:sz w:val="20"/>
-                <w:szCs w:val="20"/>
-                <w:vertAlign w:val="subscript"/>
-              </w:rPr>
-            </w:pPr>
-            <w:r>
-              <w:rPr>
-                <w:b/>
-                <w:bCs/>
-                <w:sz w:val="20"/>
-                <w:szCs w:val="20"/>
-              </w:rPr>
-              <w:t>A</w:t>
-            </w:r>
-            <w:r>
-              <w:rPr>
-                <w:b/>
-                <w:bCs/>
-                <w:sz w:val="20"/>
-                <w:szCs w:val="20"/>
-              </w:rPr>
-              <w:t>♯</w:t>
-            </w:r>
-            <w:r>
-              <w:rPr>
-                <w:b/>
-                <w:bCs/>
-                <w:sz w:val="20"/>
-                <w:szCs w:val="20"/>
-                <w:vertAlign w:val="subscript"/>
-              </w:rPr>
-              <w:t>4</w:t>
-            </w:r>
-            <w:r>
-              <w:rPr>
-                <w:b/>
-                <w:bCs/>
-                <w:sz w:val="20"/>
-                <w:szCs w:val="20"/>
-              </w:rPr>
-              <w:t>/B</w:t>
+              <w:t>/E</w:t>
             </w:r>
             <w:r>
               <w:rPr>
@@ -1087,7 +1091,7 @@
                 <w:sz w:val="20"/>
                 <w:szCs w:val="20"/>
               </w:rPr>
-              <w:t>B</w:t>
+              <w:t>E</w:t>
             </w:r>
             <w:r>
               <w:rPr>
@@ -1098,107 +1102,6 @@
                 <w:vertAlign w:val="subscript"/>
               </w:rPr>
               <w:t>4</w:t>
-            </w:r>
-          </w:p>
-        </w:tc>
-      </w:tr>
-      <w:tr>
-        <w:trPr>
-          <w:trHeight w:val="70"/>
-        </w:trPr>
-        <w:tc>
-          <w:tcPr>
-            <w:tcW w:w="777" w:type="dxa"/>
-            <w:vAlign w:val="center"/>
-          </w:tcPr>
-          <w:p>
-            <w:pPr>
-              <w:pStyle w:val="ListParagraph"/>
-              <w:spacing w:line="360" w:lineRule="auto"/>
-              <w:ind w:left="0"/>
-              <w:jc w:val="center"/>
-              <w:rPr>
-                <w:b/>
-                <w:bCs/>
-                <w:sz w:val="20"/>
-                <w:szCs w:val="20"/>
-              </w:rPr>
-            </w:pPr>
-            <w:r>
-              <w:rPr>
-                <w:b/>
-                <w:bCs/>
-                <w:sz w:val="20"/>
-                <w:szCs w:val="20"/>
-              </w:rPr>
-              <w:t>f</w:t>
-            </w:r>
-            <w:r>
-              <w:rPr>
-                <w:b/>
-                <w:bCs/>
-                <w:sz w:val="20"/>
-                <w:szCs w:val="20"/>
-                <w:vertAlign w:val="subscript"/>
-              </w:rPr>
-              <w:t xml:space="preserve">0 </w:t>
-            </w:r>
-            <w:r>
-              <w:rPr>
-                <w:b/>
-                <w:bCs/>
-                <w:sz w:val="20"/>
-                <w:szCs w:val="20"/>
-              </w:rPr>
-              <w:t>(Hz)</w:t>
-            </w:r>
-          </w:p>
-        </w:tc>
-        <w:tc>
-          <w:tcPr>
-            <w:tcW w:w="638" w:type="dxa"/>
-            <w:vAlign w:val="center"/>
-          </w:tcPr>
-          <w:p>
-            <w:pPr>
-              <w:pStyle w:val="ListParagraph"/>
-              <w:spacing w:line="360" w:lineRule="auto"/>
-              <w:ind w:left="0"/>
-              <w:jc w:val="center"/>
-              <w:rPr>
-                <w:sz w:val="20"/>
-                <w:szCs w:val="20"/>
-              </w:rPr>
-            </w:pPr>
-            <w:r>
-              <w:rPr>
-                <w:sz w:val="20"/>
-                <w:szCs w:val="20"/>
-              </w:rPr>
-              <w:t>~262</w:t>
-            </w:r>
-          </w:p>
-        </w:tc>
-        <w:tc>
-          <w:tcPr>
-            <w:tcW w:w="915" w:type="dxa"/>
-            <w:vAlign w:val="center"/>
-          </w:tcPr>
-          <w:p>
-            <w:pPr>
-              <w:spacing w:line="360" w:lineRule="auto"/>
-              <w:jc w:val="center"/>
-              <w:rPr>
-                <w:sz w:val="20"/>
-                <w:szCs w:val="20"/>
-              </w:rPr>
-            </w:pPr>
-            <w:r>
-              <w:rPr>
-                <w:sz w:val="20"/>
-                <w:szCs w:val="20"/>
-              </w:rPr>
-              <w:t>~277</w:t>
             </w:r>
           </w:p>
         </w:tc>
@@ -1212,22 +1115,37 @@
               <w:spacing w:line="360" w:lineRule="auto"/>
               <w:jc w:val="center"/>
               <w:rPr>
-                <w:sz w:val="20"/>
-                <w:szCs w:val="20"/>
+                <w:b/>
+                <w:bCs/>
+                <w:sz w:val="20"/>
+                <w:szCs w:val="20"/>
+                <w:vertAlign w:val="subscript"/>
               </w:rPr>
             </w:pPr>
             <w:r>
               <w:rPr>
-                <w:sz w:val="20"/>
-                <w:szCs w:val="20"/>
-              </w:rPr>
-              <w:t>~294</w:t>
+                <w:b/>
+                <w:bCs/>
+                <w:sz w:val="20"/>
+                <w:szCs w:val="20"/>
+              </w:rPr>
+              <w:t>F</w:t>
+            </w:r>
+            <w:r>
+              <w:rPr>
+                <w:b/>
+                <w:bCs/>
+                <w:sz w:val="20"/>
+                <w:szCs w:val="20"/>
+                <w:vertAlign w:val="subscript"/>
+              </w:rPr>
+              <w:t>4</w:t>
             </w:r>
           </w:p>
         </w:tc>
         <w:tc>
           <w:tcPr>
-            <w:tcW w:w="904" w:type="dxa"/>
+            <w:tcW w:w="870" w:type="dxa"/>
             <w:vAlign w:val="center"/>
           </w:tcPr>
           <w:p>
@@ -1235,16 +1153,298 @@
               <w:spacing w:line="360" w:lineRule="auto"/>
               <w:jc w:val="center"/>
               <w:rPr>
-                <w:sz w:val="20"/>
-                <w:szCs w:val="20"/>
+                <w:b/>
+                <w:bCs/>
+                <w:sz w:val="20"/>
+                <w:szCs w:val="20"/>
+                <w:vertAlign w:val="subscript"/>
               </w:rPr>
             </w:pPr>
             <w:r>
               <w:rPr>
-                <w:sz w:val="20"/>
-                <w:szCs w:val="20"/>
-              </w:rPr>
-              <w:t>~311</w:t>
+                <w:b/>
+                <w:bCs/>
+                <w:sz w:val="20"/>
+                <w:szCs w:val="20"/>
+              </w:rPr>
+              <w:t>F</w:t>
+            </w:r>
+            <w:r>
+              <w:rPr>
+                <w:b/>
+                <w:bCs/>
+                <w:sz w:val="20"/>
+                <w:szCs w:val="20"/>
+              </w:rPr>
+              <w:t>♯</w:t>
+            </w:r>
+            <w:r>
+              <w:rPr>
+                <w:b/>
+                <w:bCs/>
+                <w:sz w:val="20"/>
+                <w:szCs w:val="20"/>
+                <w:vertAlign w:val="subscript"/>
+              </w:rPr>
+              <w:t>4</w:t>
+            </w:r>
+            <w:r>
+              <w:rPr>
+                <w:b/>
+                <w:bCs/>
+                <w:sz w:val="20"/>
+                <w:szCs w:val="20"/>
+              </w:rPr>
+              <w:t>/G</w:t>
+            </w:r>
+            <w:r>
+              <w:rPr>
+                <w:rFonts w:ascii="Segoe UI Symbol" w:hAnsi="Segoe UI Symbol" w:cs="Segoe UI Symbol"/>
+                <w:b/>
+                <w:bCs/>
+                <w:sz w:val="20"/>
+                <w:szCs w:val="20"/>
+              </w:rPr>
+              <w:t>♭</w:t>
+            </w:r>
+            <w:r>
+              <w:rPr>
+                <w:b/>
+                <w:bCs/>
+                <w:sz w:val="20"/>
+                <w:szCs w:val="20"/>
+                <w:vertAlign w:val="subscript"/>
+              </w:rPr>
+              <w:t>4</w:t>
+            </w:r>
+          </w:p>
+        </w:tc>
+        <w:tc>
+          <w:tcPr>
+            <w:tcW w:w="625" w:type="dxa"/>
+            <w:vAlign w:val="center"/>
+          </w:tcPr>
+          <w:p>
+            <w:pPr>
+              <w:pStyle w:val="ListParagraph"/>
+              <w:spacing w:line="360" w:lineRule="auto"/>
+              <w:ind w:left="0"/>
+              <w:jc w:val="center"/>
+              <w:rPr>
+                <w:b/>
+                <w:bCs/>
+                <w:sz w:val="20"/>
+                <w:szCs w:val="20"/>
+              </w:rPr>
+            </w:pPr>
+            <w:r>
+              <w:rPr>
+                <w:b/>
+                <w:bCs/>
+                <w:sz w:val="20"/>
+                <w:szCs w:val="20"/>
+              </w:rPr>
+              <w:t>G</w:t>
+            </w:r>
+            <w:r>
+              <w:rPr>
+                <w:b/>
+                <w:bCs/>
+                <w:sz w:val="20"/>
+                <w:szCs w:val="20"/>
+                <w:vertAlign w:val="subscript"/>
+              </w:rPr>
+              <w:t>4</w:t>
+            </w:r>
+          </w:p>
+        </w:tc>
+        <w:tc>
+          <w:tcPr>
+            <w:tcW w:w="892" w:type="dxa"/>
+            <w:vAlign w:val="center"/>
+          </w:tcPr>
+          <w:p>
+            <w:pPr>
+              <w:spacing w:line="360" w:lineRule="auto"/>
+              <w:jc w:val="center"/>
+              <w:rPr>
+                <w:b/>
+                <w:bCs/>
+                <w:sz w:val="20"/>
+                <w:szCs w:val="20"/>
+                <w:vertAlign w:val="subscript"/>
+              </w:rPr>
+            </w:pPr>
+            <w:r>
+              <w:rPr>
+                <w:b/>
+                <w:bCs/>
+                <w:sz w:val="20"/>
+                <w:szCs w:val="20"/>
+              </w:rPr>
+              <w:t>G</w:t>
+            </w:r>
+            <w:r>
+              <w:rPr>
+                <w:b/>
+                <w:bCs/>
+                <w:sz w:val="20"/>
+                <w:szCs w:val="20"/>
+              </w:rPr>
+              <w:t>♯</w:t>
+            </w:r>
+            <w:r>
+              <w:rPr>
+                <w:b/>
+                <w:bCs/>
+                <w:sz w:val="20"/>
+                <w:szCs w:val="20"/>
+                <w:vertAlign w:val="subscript"/>
+              </w:rPr>
+              <w:t>4</w:t>
+            </w:r>
+            <w:r>
+              <w:rPr>
+                <w:b/>
+                <w:bCs/>
+                <w:sz w:val="20"/>
+                <w:szCs w:val="20"/>
+              </w:rPr>
+              <w:t>/A</w:t>
+            </w:r>
+            <w:r>
+              <w:rPr>
+                <w:rFonts w:ascii="Segoe UI Symbol" w:hAnsi="Segoe UI Symbol" w:cs="Segoe UI Symbol"/>
+                <w:b/>
+                <w:bCs/>
+                <w:sz w:val="20"/>
+                <w:szCs w:val="20"/>
+              </w:rPr>
+              <w:t>♭</w:t>
+            </w:r>
+            <w:r>
+              <w:rPr>
+                <w:b/>
+                <w:bCs/>
+                <w:sz w:val="20"/>
+                <w:szCs w:val="20"/>
+                <w:vertAlign w:val="subscript"/>
+              </w:rPr>
+              <w:t>4</w:t>
+            </w:r>
+          </w:p>
+        </w:tc>
+        <w:tc>
+          <w:tcPr>
+            <w:tcW w:w="516" w:type="dxa"/>
+            <w:vAlign w:val="center"/>
+          </w:tcPr>
+          <w:p>
+            <w:pPr>
+              <w:spacing w:line="360" w:lineRule="auto"/>
+              <w:jc w:val="center"/>
+              <w:rPr>
+                <w:b/>
+                <w:bCs/>
+                <w:sz w:val="20"/>
+                <w:szCs w:val="20"/>
+                <w:vertAlign w:val="subscript"/>
+              </w:rPr>
+            </w:pPr>
+            <w:r>
+              <w:rPr>
+                <w:b/>
+                <w:bCs/>
+                <w:sz w:val="20"/>
+                <w:szCs w:val="20"/>
+              </w:rPr>
+              <w:t>A</w:t>
+            </w:r>
+            <w:r>
+              <w:rPr>
+                <w:b/>
+                <w:bCs/>
+                <w:sz w:val="20"/>
+                <w:szCs w:val="20"/>
+                <w:vertAlign w:val="subscript"/>
+              </w:rPr>
+              <w:t>4</w:t>
+            </w:r>
+          </w:p>
+        </w:tc>
+        <w:tc>
+          <w:tcPr>
+            <w:tcW w:w="870" w:type="dxa"/>
+            <w:vAlign w:val="center"/>
+          </w:tcPr>
+          <w:p>
+            <w:pPr>
+              <w:spacing w:line="360" w:lineRule="auto"/>
+              <w:jc w:val="center"/>
+              <w:rPr>
+                <w:b/>
+                <w:bCs/>
+                <w:sz w:val="20"/>
+                <w:szCs w:val="20"/>
+                <w:vertAlign w:val="subscript"/>
+              </w:rPr>
+            </w:pPr>
+            <w:r>
+              <w:rPr>
+                <w:b/>
+                <w:bCs/>
+                <w:sz w:val="20"/>
+                <w:szCs w:val="20"/>
+              </w:rPr>
+              <w:t>A</w:t>
+            </w:r>
+            <w:r>
+              <w:rPr>
+                <w:b/>
+                <w:bCs/>
+                <w:sz w:val="20"/>
+                <w:szCs w:val="20"/>
+              </w:rPr>
+              <w:t>♯</w:t>
+            </w:r>
+            <w:r>
+              <w:rPr>
+                <w:b/>
+                <w:bCs/>
+                <w:sz w:val="20"/>
+                <w:szCs w:val="20"/>
+                <w:vertAlign w:val="subscript"/>
+              </w:rPr>
+              <w:t>4</w:t>
+            </w:r>
+            <w:r>
+              <w:rPr>
+                <w:b/>
+                <w:bCs/>
+                <w:sz w:val="20"/>
+                <w:szCs w:val="20"/>
+              </w:rPr>
+              <w:t>/B</w:t>
+            </w:r>
+            <w:r>
+              <w:rPr>
+                <w:rFonts w:ascii="Segoe UI Symbol" w:hAnsi="Segoe UI Symbol" w:cs="Segoe UI Symbol"/>
+                <w:b/>
+                <w:bCs/>
+                <w:sz w:val="20"/>
+                <w:szCs w:val="20"/>
+              </w:rPr>
+              <w:t>♭</w:t>
+            </w:r>
+            <w:r>
+              <w:rPr>
+                <w:b/>
+                <w:bCs/>
+                <w:sz w:val="20"/>
+                <w:szCs w:val="20"/>
+                <w:vertAlign w:val="subscript"/>
+              </w:rPr>
+              <w:t>4</w:t>
             </w:r>
           </w:p>
         </w:tc>
@@ -1258,16 +1458,216 @@
               <w:spacing w:line="360" w:lineRule="auto"/>
               <w:jc w:val="center"/>
               <w:rPr>
-                <w:sz w:val="20"/>
-                <w:szCs w:val="20"/>
+                <w:b/>
+                <w:bCs/>
+                <w:sz w:val="20"/>
+                <w:szCs w:val="20"/>
+                <w:vertAlign w:val="subscript"/>
               </w:rPr>
             </w:pPr>
             <w:r>
               <w:rPr>
-                <w:sz w:val="20"/>
-                <w:szCs w:val="20"/>
-              </w:rPr>
-              <w:t>~330</w:t>
+                <w:b/>
+                <w:bCs/>
+                <w:sz w:val="20"/>
+                <w:szCs w:val="20"/>
+              </w:rPr>
+              <w:t>B</w:t>
+            </w:r>
+            <w:r>
+              <w:rPr>
+                <w:b/>
+                <w:bCs/>
+                <w:sz w:val="20"/>
+                <w:szCs w:val="20"/>
+                <w:vertAlign w:val="subscript"/>
+              </w:rPr>
+              <w:t>4</w:t>
+            </w:r>
+          </w:p>
+        </w:tc>
+        <w:tc>
+          <w:tcPr>
+            <w:tcW w:w="236" w:type="dxa"/>
+            <w:vAlign w:val="center"/>
+          </w:tcPr>
+          <w:p>
+            <w:pPr>
+              <w:spacing w:line="360" w:lineRule="auto"/>
+              <w:jc w:val="center"/>
+              <w:rPr>
+                <w:b/>
+                <w:bCs/>
+                <w:sz w:val="20"/>
+                <w:szCs w:val="20"/>
+                <w:vertAlign w:val="subscript"/>
+              </w:rPr>
+            </w:pPr>
+            <w:r>
+              <w:rPr>
+                <w:b/>
+                <w:bCs/>
+                <w:sz w:val="20"/>
+                <w:szCs w:val="20"/>
+              </w:rPr>
+              <w:t>C</w:t>
+            </w:r>
+            <w:r>
+              <w:rPr>
+                <w:b/>
+                <w:bCs/>
+                <w:sz w:val="20"/>
+                <w:szCs w:val="20"/>
+                <w:vertAlign w:val="subscript"/>
+              </w:rPr>
+              <w:t>5</w:t>
+            </w:r>
+          </w:p>
+        </w:tc>
+      </w:tr>
+      <w:tr>
+        <w:tc>
+          <w:tcPr>
+            <w:tcW w:w="928" w:type="dxa"/>
+            <w:vAlign w:val="center"/>
+          </w:tcPr>
+          <w:p>
+            <w:pPr>
+              <w:pStyle w:val="ListParagraph"/>
+              <w:spacing w:line="360" w:lineRule="auto"/>
+              <w:ind w:left="0"/>
+              <w:jc w:val="center"/>
+              <w:rPr>
+                <w:b/>
+                <w:bCs/>
+                <w:sz w:val="20"/>
+                <w:szCs w:val="20"/>
+              </w:rPr>
+            </w:pPr>
+            <w:r>
+              <w:rPr>
+                <w:b/>
+                <w:bCs/>
+                <w:sz w:val="20"/>
+                <w:szCs w:val="20"/>
+              </w:rPr>
+              <w:t>Number</w:t>
+            </w:r>
+          </w:p>
+        </w:tc>
+        <w:tc>
+          <w:tcPr>
+            <w:tcW w:w="625" w:type="dxa"/>
+            <w:vAlign w:val="center"/>
+          </w:tcPr>
+          <w:p>
+            <w:pPr>
+              <w:pStyle w:val="ListParagraph"/>
+              <w:spacing w:line="360" w:lineRule="auto"/>
+              <w:ind w:left="0"/>
+              <w:jc w:val="center"/>
+              <w:rPr>
+                <w:b/>
+                <w:bCs/>
+                <w:sz w:val="20"/>
+                <w:szCs w:val="20"/>
+              </w:rPr>
+            </w:pPr>
+            <w:r>
+              <w:rPr>
+                <w:b/>
+                <w:bCs/>
+                <w:sz w:val="20"/>
+                <w:szCs w:val="20"/>
+              </w:rPr>
+              <w:t>40</w:t>
+            </w:r>
+          </w:p>
+        </w:tc>
+        <w:tc>
+          <w:tcPr>
+            <w:tcW w:w="881" w:type="dxa"/>
+            <w:vAlign w:val="center"/>
+          </w:tcPr>
+          <w:p>
+            <w:pPr>
+              <w:pStyle w:val="ListParagraph"/>
+              <w:spacing w:line="360" w:lineRule="auto"/>
+              <w:ind w:left="0"/>
+              <w:jc w:val="center"/>
+              <w:rPr>
+                <w:b/>
+                <w:bCs/>
+                <w:sz w:val="20"/>
+                <w:szCs w:val="20"/>
+              </w:rPr>
+            </w:pPr>
+            <w:r>
+              <w:rPr>
+                <w:b/>
+                <w:bCs/>
+                <w:sz w:val="20"/>
+                <w:szCs w:val="20"/>
+              </w:rPr>
+              <w:t>41</w:t>
+            </w:r>
+          </w:p>
+        </w:tc>
+        <w:tc>
+          <w:tcPr>
+            <w:tcW w:w="625" w:type="dxa"/>
+            <w:vAlign w:val="center"/>
+          </w:tcPr>
+          <w:p>
+            <w:pPr>
+              <w:pStyle w:val="ListParagraph"/>
+              <w:spacing w:line="360" w:lineRule="auto"/>
+              <w:ind w:left="0"/>
+              <w:jc w:val="center"/>
+              <w:rPr>
+                <w:b/>
+                <w:bCs/>
+                <w:sz w:val="20"/>
+                <w:szCs w:val="20"/>
+              </w:rPr>
+            </w:pPr>
+            <w:r>
+              <w:rPr>
+                <w:b/>
+                <w:bCs/>
+                <w:sz w:val="20"/>
+                <w:szCs w:val="20"/>
+              </w:rPr>
+              <w:t>42</w:t>
+            </w:r>
+          </w:p>
+        </w:tc>
+        <w:tc>
+          <w:tcPr>
+            <w:tcW w:w="870" w:type="dxa"/>
+            <w:vAlign w:val="center"/>
+          </w:tcPr>
+          <w:p>
+            <w:pPr>
+              <w:pStyle w:val="ListParagraph"/>
+              <w:spacing w:line="360" w:lineRule="auto"/>
+              <w:ind w:left="0"/>
+              <w:jc w:val="center"/>
+              <w:rPr>
+                <w:b/>
+                <w:bCs/>
+                <w:sz w:val="20"/>
+                <w:szCs w:val="20"/>
+              </w:rPr>
+            </w:pPr>
+            <w:r>
+              <w:rPr>
+                <w:b/>
+                <w:bCs/>
+                <w:sz w:val="20"/>
+                <w:szCs w:val="20"/>
+              </w:rPr>
+              <w:t>43</w:t>
             </w:r>
           </w:p>
         </w:tc>
@@ -1281,39 +1681,20 @@
               <w:spacing w:line="360" w:lineRule="auto"/>
               <w:jc w:val="center"/>
               <w:rPr>
+                <w:b/>
+                <w:bCs/>
                 <w:sz w:val="20"/>
                 <w:szCs w:val="20"/>
               </w:rPr>
             </w:pPr>
             <w:r>
               <w:rPr>
-                <w:sz w:val="20"/>
-                <w:szCs w:val="20"/>
-              </w:rPr>
-              <w:t>~349</w:t>
-            </w:r>
-          </w:p>
-        </w:tc>
-        <w:tc>
-          <w:tcPr>
-            <w:tcW w:w="900" w:type="dxa"/>
-            <w:vAlign w:val="center"/>
-          </w:tcPr>
-          <w:p>
-            <w:pPr>
-              <w:spacing w:line="360" w:lineRule="auto"/>
-              <w:jc w:val="center"/>
-              <w:rPr>
-                <w:sz w:val="20"/>
-                <w:szCs w:val="20"/>
-              </w:rPr>
-            </w:pPr>
-            <w:r>
-              <w:rPr>
-                <w:sz w:val="20"/>
-                <w:szCs w:val="20"/>
-              </w:rPr>
-              <w:t>~370</w:t>
+                <w:b/>
+                <w:bCs/>
+                <w:sz w:val="20"/>
+                <w:szCs w:val="20"/>
+              </w:rPr>
+              <w:t>44</w:t>
             </w:r>
           </w:p>
         </w:tc>
@@ -1327,22 +1708,53 @@
               <w:spacing w:line="360" w:lineRule="auto"/>
               <w:jc w:val="center"/>
               <w:rPr>
+                <w:b/>
+                <w:bCs/>
                 <w:sz w:val="20"/>
                 <w:szCs w:val="20"/>
               </w:rPr>
             </w:pPr>
             <w:r>
               <w:rPr>
-                <w:sz w:val="20"/>
-                <w:szCs w:val="20"/>
-              </w:rPr>
-              <w:t>~392</w:t>
+                <w:b/>
+                <w:bCs/>
+                <w:sz w:val="20"/>
+                <w:szCs w:val="20"/>
+              </w:rPr>
+              <w:t>45</w:t>
             </w:r>
           </w:p>
         </w:tc>
         <w:tc>
           <w:tcPr>
-            <w:tcW w:w="927" w:type="dxa"/>
+            <w:tcW w:w="870" w:type="dxa"/>
+            <w:vAlign w:val="center"/>
+          </w:tcPr>
+          <w:p>
+            <w:pPr>
+              <w:spacing w:line="360" w:lineRule="auto"/>
+              <w:jc w:val="center"/>
+              <w:rPr>
+                <w:b/>
+                <w:bCs/>
+                <w:sz w:val="20"/>
+                <w:szCs w:val="20"/>
+              </w:rPr>
+            </w:pPr>
+            <w:r>
+              <w:rPr>
+                <w:b/>
+                <w:bCs/>
+                <w:sz w:val="20"/>
+                <w:szCs w:val="20"/>
+              </w:rPr>
+              <w:t>46</w:t>
+            </w:r>
+          </w:p>
+        </w:tc>
+        <w:tc>
+          <w:tcPr>
+            <w:tcW w:w="625" w:type="dxa"/>
             <w:vAlign w:val="center"/>
           </w:tcPr>
           <w:p>
@@ -1352,22 +1764,26 @@
               <w:ind w:left="0"/>
               <w:jc w:val="center"/>
               <w:rPr>
+                <w:b/>
+                <w:bCs/>
                 <w:sz w:val="20"/>
                 <w:szCs w:val="20"/>
               </w:rPr>
             </w:pPr>
             <w:r>
               <w:rPr>
-                <w:sz w:val="20"/>
-                <w:szCs w:val="20"/>
-              </w:rPr>
-              <w:t>~415</w:t>
+                <w:b/>
+                <w:bCs/>
+                <w:sz w:val="20"/>
+                <w:szCs w:val="20"/>
+              </w:rPr>
+              <w:t>47</w:t>
             </w:r>
           </w:p>
         </w:tc>
         <w:tc>
           <w:tcPr>
-            <w:tcW w:w="531" w:type="dxa"/>
+            <w:tcW w:w="892" w:type="dxa"/>
             <w:vAlign w:val="center"/>
           </w:tcPr>
           <w:p>
@@ -1375,22 +1791,26 @@
               <w:spacing w:line="360" w:lineRule="auto"/>
               <w:jc w:val="center"/>
               <w:rPr>
+                <w:b/>
+                <w:bCs/>
                 <w:sz w:val="20"/>
                 <w:szCs w:val="20"/>
               </w:rPr>
             </w:pPr>
             <w:r>
               <w:rPr>
-                <w:sz w:val="20"/>
-                <w:szCs w:val="20"/>
-              </w:rPr>
-              <w:t>440</w:t>
+                <w:b/>
+                <w:bCs/>
+                <w:sz w:val="20"/>
+                <w:szCs w:val="20"/>
+              </w:rPr>
+              <w:t>48</w:t>
             </w:r>
           </w:p>
         </w:tc>
         <w:tc>
           <w:tcPr>
-            <w:tcW w:w="908" w:type="dxa"/>
+            <w:tcW w:w="516" w:type="dxa"/>
             <w:vAlign w:val="center"/>
           </w:tcPr>
           <w:p>
@@ -1398,16 +1818,47 @@
               <w:spacing w:line="360" w:lineRule="auto"/>
               <w:jc w:val="center"/>
               <w:rPr>
+                <w:b/>
+                <w:bCs/>
                 <w:sz w:val="20"/>
                 <w:szCs w:val="20"/>
               </w:rPr>
             </w:pPr>
             <w:r>
               <w:rPr>
-                <w:sz w:val="20"/>
-                <w:szCs w:val="20"/>
-              </w:rPr>
-              <w:t>~466</w:t>
+                <w:b/>
+                <w:bCs/>
+                <w:sz w:val="20"/>
+                <w:szCs w:val="20"/>
+              </w:rPr>
+              <w:t>49</w:t>
+            </w:r>
+          </w:p>
+        </w:tc>
+        <w:tc>
+          <w:tcPr>
+            <w:tcW w:w="870" w:type="dxa"/>
+            <w:vAlign w:val="center"/>
+          </w:tcPr>
+          <w:p>
+            <w:pPr>
+              <w:spacing w:line="360" w:lineRule="auto"/>
+              <w:jc w:val="center"/>
+              <w:rPr>
+                <w:b/>
+                <w:bCs/>
+                <w:sz w:val="20"/>
+                <w:szCs w:val="20"/>
+              </w:rPr>
+            </w:pPr>
+            <w:r>
+              <w:rPr>
+                <w:b/>
+                <w:bCs/>
+                <w:sz w:val="20"/>
+                <w:szCs w:val="20"/>
+              </w:rPr>
+              <w:t>50</w:t>
             </w:r>
           </w:p>
         </w:tc>
@@ -1421,16 +1872,401 @@
               <w:spacing w:line="360" w:lineRule="auto"/>
               <w:jc w:val="center"/>
               <w:rPr>
+                <w:b/>
+                <w:bCs/>
                 <w:sz w:val="20"/>
                 <w:szCs w:val="20"/>
               </w:rPr>
             </w:pPr>
             <w:r>
               <w:rPr>
+                <w:b/>
+                <w:bCs/>
+                <w:sz w:val="20"/>
+                <w:szCs w:val="20"/>
+              </w:rPr>
+              <w:t>51</w:t>
+            </w:r>
+          </w:p>
+        </w:tc>
+        <w:tc>
+          <w:tcPr>
+            <w:tcW w:w="236" w:type="dxa"/>
+          </w:tcPr>
+          <w:p>
+            <w:pPr>
+              <w:spacing w:line="360" w:lineRule="auto"/>
+              <w:jc w:val="center"/>
+              <w:rPr>
+                <w:b/>
+                <w:bCs/>
+                <w:sz w:val="20"/>
+                <w:szCs w:val="20"/>
+              </w:rPr>
+            </w:pPr>
+            <w:r>
+              <w:rPr>
+                <w:b/>
+                <w:bCs/>
+                <w:sz w:val="20"/>
+                <w:szCs w:val="20"/>
+              </w:rPr>
+              <w:t>52</w:t>
+            </w:r>
+          </w:p>
+        </w:tc>
+      </w:tr>
+      <w:tr>
+        <w:trPr>
+          <w:trHeight w:val="70"/>
+        </w:trPr>
+        <w:tc>
+          <w:tcPr>
+            <w:tcW w:w="928" w:type="dxa"/>
+            <w:vAlign w:val="center"/>
+          </w:tcPr>
+          <w:p>
+            <w:pPr>
+              <w:pStyle w:val="ListParagraph"/>
+              <w:spacing w:line="360" w:lineRule="auto"/>
+              <w:ind w:left="0"/>
+              <w:jc w:val="center"/>
+              <w:rPr>
+                <w:b/>
+                <w:bCs/>
+                <w:sz w:val="20"/>
+                <w:szCs w:val="20"/>
+              </w:rPr>
+            </w:pPr>
+            <w:r>
+              <w:rPr>
+                <w:b/>
+                <w:bCs/>
+                <w:sz w:val="20"/>
+                <w:szCs w:val="20"/>
+              </w:rPr>
+              <w:t>f</w:t>
+            </w:r>
+            <w:r>
+              <w:rPr>
+                <w:b/>
+                <w:bCs/>
+                <w:sz w:val="20"/>
+                <w:szCs w:val="20"/>
+                <w:vertAlign w:val="subscript"/>
+              </w:rPr>
+              <w:t xml:space="preserve">0 </w:t>
+            </w:r>
+            <w:r>
+              <w:rPr>
+                <w:b/>
+                <w:bCs/>
+                <w:sz w:val="20"/>
+                <w:szCs w:val="20"/>
+              </w:rPr>
+              <w:t>(Hz)</w:t>
+            </w:r>
+          </w:p>
+        </w:tc>
+        <w:tc>
+          <w:tcPr>
+            <w:tcW w:w="625" w:type="dxa"/>
+            <w:vAlign w:val="center"/>
+          </w:tcPr>
+          <w:p>
+            <w:pPr>
+              <w:pStyle w:val="ListParagraph"/>
+              <w:spacing w:line="360" w:lineRule="auto"/>
+              <w:ind w:left="0"/>
+              <w:jc w:val="center"/>
+              <w:rPr>
+                <w:sz w:val="20"/>
+                <w:szCs w:val="20"/>
+              </w:rPr>
+            </w:pPr>
+            <w:r>
+              <w:rPr>
+                <w:sz w:val="20"/>
+                <w:szCs w:val="20"/>
+              </w:rPr>
+              <w:t>~262</w:t>
+            </w:r>
+          </w:p>
+        </w:tc>
+        <w:tc>
+          <w:tcPr>
+            <w:tcW w:w="881" w:type="dxa"/>
+            <w:vAlign w:val="center"/>
+          </w:tcPr>
+          <w:p>
+            <w:pPr>
+              <w:spacing w:line="360" w:lineRule="auto"/>
+              <w:jc w:val="center"/>
+              <w:rPr>
+                <w:sz w:val="20"/>
+                <w:szCs w:val="20"/>
+              </w:rPr>
+            </w:pPr>
+            <w:r>
+              <w:rPr>
+                <w:sz w:val="20"/>
+                <w:szCs w:val="20"/>
+              </w:rPr>
+              <w:t>~277</w:t>
+            </w:r>
+          </w:p>
+        </w:tc>
+        <w:tc>
+          <w:tcPr>
+            <w:tcW w:w="625" w:type="dxa"/>
+            <w:vAlign w:val="center"/>
+          </w:tcPr>
+          <w:p>
+            <w:pPr>
+              <w:spacing w:line="360" w:lineRule="auto"/>
+              <w:jc w:val="center"/>
+              <w:rPr>
+                <w:sz w:val="20"/>
+                <w:szCs w:val="20"/>
+              </w:rPr>
+            </w:pPr>
+            <w:r>
+              <w:rPr>
+                <w:sz w:val="20"/>
+                <w:szCs w:val="20"/>
+              </w:rPr>
+              <w:t>~294</w:t>
+            </w:r>
+          </w:p>
+        </w:tc>
+        <w:tc>
+          <w:tcPr>
+            <w:tcW w:w="870" w:type="dxa"/>
+            <w:vAlign w:val="center"/>
+          </w:tcPr>
+          <w:p>
+            <w:pPr>
+              <w:spacing w:line="360" w:lineRule="auto"/>
+              <w:jc w:val="center"/>
+              <w:rPr>
+                <w:sz w:val="20"/>
+                <w:szCs w:val="20"/>
+              </w:rPr>
+            </w:pPr>
+            <w:r>
+              <w:rPr>
+                <w:sz w:val="20"/>
+                <w:szCs w:val="20"/>
+              </w:rPr>
+              <w:t>~311</w:t>
+            </w:r>
+          </w:p>
+        </w:tc>
+        <w:tc>
+          <w:tcPr>
+            <w:tcW w:w="625" w:type="dxa"/>
+            <w:vAlign w:val="center"/>
+          </w:tcPr>
+          <w:p>
+            <w:pPr>
+              <w:spacing w:line="360" w:lineRule="auto"/>
+              <w:jc w:val="center"/>
+              <w:rPr>
+                <w:sz w:val="20"/>
+                <w:szCs w:val="20"/>
+              </w:rPr>
+            </w:pPr>
+            <w:r>
+              <w:rPr>
+                <w:sz w:val="20"/>
+                <w:szCs w:val="20"/>
+              </w:rPr>
+              <w:t>~330</w:t>
+            </w:r>
+          </w:p>
+        </w:tc>
+        <w:tc>
+          <w:tcPr>
+            <w:tcW w:w="625" w:type="dxa"/>
+            <w:vAlign w:val="center"/>
+          </w:tcPr>
+          <w:p>
+            <w:pPr>
+              <w:spacing w:line="360" w:lineRule="auto"/>
+              <w:jc w:val="center"/>
+              <w:rPr>
+                <w:sz w:val="20"/>
+                <w:szCs w:val="20"/>
+              </w:rPr>
+            </w:pPr>
+            <w:r>
+              <w:rPr>
+                <w:sz w:val="20"/>
+                <w:szCs w:val="20"/>
+              </w:rPr>
+              <w:t>~349</w:t>
+            </w:r>
+          </w:p>
+        </w:tc>
+        <w:tc>
+          <w:tcPr>
+            <w:tcW w:w="870" w:type="dxa"/>
+            <w:vAlign w:val="center"/>
+          </w:tcPr>
+          <w:p>
+            <w:pPr>
+              <w:spacing w:line="360" w:lineRule="auto"/>
+              <w:jc w:val="center"/>
+              <w:rPr>
+                <w:sz w:val="20"/>
+                <w:szCs w:val="20"/>
+              </w:rPr>
+            </w:pPr>
+            <w:r>
+              <w:rPr>
+                <w:sz w:val="20"/>
+                <w:szCs w:val="20"/>
+              </w:rPr>
+              <w:t>~370</w:t>
+            </w:r>
+          </w:p>
+        </w:tc>
+        <w:tc>
+          <w:tcPr>
+            <w:tcW w:w="625" w:type="dxa"/>
+            <w:vAlign w:val="center"/>
+          </w:tcPr>
+          <w:p>
+            <w:pPr>
+              <w:spacing w:line="360" w:lineRule="auto"/>
+              <w:jc w:val="center"/>
+              <w:rPr>
+                <w:sz w:val="20"/>
+                <w:szCs w:val="20"/>
+              </w:rPr>
+            </w:pPr>
+            <w:r>
+              <w:rPr>
+                <w:sz w:val="20"/>
+                <w:szCs w:val="20"/>
+              </w:rPr>
+              <w:t>~392</w:t>
+            </w:r>
+          </w:p>
+        </w:tc>
+        <w:tc>
+          <w:tcPr>
+            <w:tcW w:w="892" w:type="dxa"/>
+            <w:vAlign w:val="center"/>
+          </w:tcPr>
+          <w:p>
+            <w:pPr>
+              <w:pStyle w:val="ListParagraph"/>
+              <w:spacing w:line="360" w:lineRule="auto"/>
+              <w:ind w:left="0"/>
+              <w:jc w:val="center"/>
+              <w:rPr>
+                <w:sz w:val="20"/>
+                <w:szCs w:val="20"/>
+              </w:rPr>
+            </w:pPr>
+            <w:r>
+              <w:rPr>
+                <w:sz w:val="20"/>
+                <w:szCs w:val="20"/>
+              </w:rPr>
+              <w:t>~415</w:t>
+            </w:r>
+          </w:p>
+        </w:tc>
+        <w:tc>
+          <w:tcPr>
+            <w:tcW w:w="516" w:type="dxa"/>
+            <w:vAlign w:val="center"/>
+          </w:tcPr>
+          <w:p>
+            <w:pPr>
+              <w:spacing w:line="360" w:lineRule="auto"/>
+              <w:jc w:val="center"/>
+              <w:rPr>
+                <w:sz w:val="20"/>
+                <w:szCs w:val="20"/>
+              </w:rPr>
+            </w:pPr>
+            <w:r>
+              <w:rPr>
+                <w:sz w:val="20"/>
+                <w:szCs w:val="20"/>
+              </w:rPr>
+              <w:t>440</w:t>
+            </w:r>
+          </w:p>
+        </w:tc>
+        <w:tc>
+          <w:tcPr>
+            <w:tcW w:w="870" w:type="dxa"/>
+            <w:vAlign w:val="center"/>
+          </w:tcPr>
+          <w:p>
+            <w:pPr>
+              <w:spacing w:line="360" w:lineRule="auto"/>
+              <w:jc w:val="center"/>
+              <w:rPr>
+                <w:sz w:val="20"/>
+                <w:szCs w:val="20"/>
+              </w:rPr>
+            </w:pPr>
+            <w:r>
+              <w:rPr>
+                <w:sz w:val="20"/>
+                <w:szCs w:val="20"/>
+              </w:rPr>
+              <w:t>~466</w:t>
+            </w:r>
+          </w:p>
+        </w:tc>
+        <w:tc>
+          <w:tcPr>
+            <w:tcW w:w="625" w:type="dxa"/>
+            <w:vAlign w:val="center"/>
+          </w:tcPr>
+          <w:p>
+            <w:pPr>
+              <w:spacing w:line="360" w:lineRule="auto"/>
+              <w:jc w:val="center"/>
+              <w:rPr>
+                <w:sz w:val="20"/>
+                <w:szCs w:val="20"/>
+              </w:rPr>
+            </w:pPr>
+            <w:r>
+              <w:rPr>
                 <w:sz w:val="20"/>
                 <w:szCs w:val="20"/>
               </w:rPr>
               <w:t>~494</w:t>
+            </w:r>
+          </w:p>
+        </w:tc>
+        <w:tc>
+          <w:tcPr>
+            <w:tcW w:w="236" w:type="dxa"/>
+          </w:tcPr>
+          <w:p>
+            <w:pPr>
+              <w:spacing w:line="360" w:lineRule="auto"/>
+              <w:jc w:val="center"/>
+              <w:rPr>
+                <w:sz w:val="20"/>
+                <w:szCs w:val="20"/>
+              </w:rPr>
+            </w:pPr>
+            <w:r>
+              <w:rPr>
+                <w:sz w:val="20"/>
+                <w:szCs w:val="20"/>
+              </w:rPr>
+              <w:t>~523</w:t>
             </w:r>
           </w:p>
         </w:tc>
@@ -1438,7 +2274,7 @@
     </w:tbl>
     <w:p>
       <w:pPr>
-        <w:spacing w:line="360" w:lineRule="auto"/>
+        <w:spacing w:line="480" w:lineRule="auto"/>
         <w:jc w:val="center"/>
       </w:pPr>
       <w:r>
@@ -1446,7 +2282,14 @@
           <w:b/>
           <w:bCs/>
         </w:rPr>
-        <w:t xml:space="preserve">Figure 2. </w:t>
+        <w:t>Table 1</w:t>
+      </w:r>
+      <w:r>
+        <w:rPr>
+          <w:b/>
+          <w:bCs/>
+        </w:rPr>
+        <w:t xml:space="preserve">. </w:t>
       </w:r>
       <w:r>
         <w:t>Frequencies of octave beginning with Middle C (C</w:t>
@@ -1459,6 +2302,28 @@
       </w:r>
       <w:r>
         <w:t>)</w:t>
+      </w:r>
+    </w:p>
+    <w:p>
+      <w:pPr>
+        <w:spacing w:line="480" w:lineRule="auto"/>
+        <w:ind w:firstLine="720"/>
+      </w:pPr>
+      <w:r>
+        <w:t xml:space="preserve">Other instruments have different ways of manipulating the pitch produced by the instrument to match the notes in 12-TET tuning.  The standard guitar has six strings which are tuned to different pitches, and the fingers are placed upon certain points on the neck of the guitar, which are divisible by sections called frets.  </w:t>
+      </w:r>
+      <w:r>
+        <w:rPr>
+          <w:b/>
+          <w:bCs/>
+        </w:rPr>
+        <w:t xml:space="preserve">Figure 3 </w:t>
+      </w:r>
+      <w:r>
+        <w:t>depicts the frets on the guitar which correspond to white keys on a piano keyboard.</w:t>
+      </w:r>
+      <w:r>
+        <w:t xml:space="preserve">  Going up the frets on the guitar is equivalent to moving up the keyboard one semitone.</w:t>
       </w:r>
     </w:p>
     <w:p>
@@ -1475,7 +2340,6 @@
         <w:rPr>
           <w:noProof/>
         </w:rPr>
-        <w:lastRenderedPageBreak/>
         <w:drawing>
           <wp:inline distT="0" distB="0" distL="0" distR="0" wp14:anchorId="72C62731" wp14:editId="4FE49696">
             <wp:extent cx="3293130" cy="3895725"/>
@@ -1494,7 +2358,7 @@
                     </pic:cNvPicPr>
                   </pic:nvPicPr>
                   <pic:blipFill>
-                    <a:blip r:embed="rId6">
+                    <a:blip r:embed="rId7">
                       <a:extLst>
                         <a:ext uri="{28A0092B-C50C-407E-A947-70E740481C1C}">
                           <a14:useLocalDpi xmlns:a14="http://schemas.microsoft.com/office/drawing/2010/main" val="0"/>
@@ -1538,7 +2402,14 @@
           <w:b/>
           <w:bCs/>
         </w:rPr>
-        <w:t>Figure 3</w:t>
+        <w:t xml:space="preserve">Figure </w:t>
+      </w:r>
+      <w:r>
+        <w:rPr>
+          <w:b/>
+          <w:bCs/>
+        </w:rPr>
+        <w:t>3</w:t>
       </w:r>
       <w:r>
         <w:t>. Notes on guitar fret board</w:t>
@@ -1582,12 +2453,13 @@
           <w:i/>
           <w:iCs/>
         </w:rPr>
+        <w:lastRenderedPageBreak/>
         <w:tab/>
       </w:r>
       <w:r>
         <w:t xml:space="preserve">Source </w:t>
       </w:r>
-      <w:hyperlink r:id="rId7" w:history="1">
+      <w:hyperlink r:id="rId8" w:history="1">
         <w:r>
           <w:rPr>
             <w:rStyle w:val="Hyperlink"/>
@@ -1726,7 +2598,6 @@
           <w:i/>
           <w:iCs/>
         </w:rPr>
-        <w:lastRenderedPageBreak/>
         <w:t>C. Digital Audio Sampling</w:t>
       </w:r>
     </w:p>
@@ -1910,7 +2781,11 @@
         <w:t xml:space="preserve">Code Snippet 1 </w:t>
       </w:r>
       <w:r>
-        <w:t>shows the program that runs while the script is live.  The script records ten seconds of audio from the Windows audio input, and then processes the recording and plays back the MIDI messages.  First, the MIDI devices are initialized using functions from MATLAB’s Audio Toolbox plugin.  There are multiple MIDI outputs in Windows, and they can change based on software or hardware configurations.  MIDI mapper plays the MIDI message back in the default piano sound over the current Windows audio output.  Loop MIDI takes the outputted MIDI message and loops it back into Windows as a MIDI input.  Loop MIDI is chosen as the output when you wish to record to a MIDI message with a DAW.</w:t>
+        <w:t xml:space="preserve">shows the program that runs while the script is live.  The script records ten seconds of audio </w:t>
+      </w:r>
+      <w:r>
+        <w:lastRenderedPageBreak/>
+        <w:t>from the Windows audio input, and then processes the recording and plays back the MIDI messages.  First, the MIDI devices are initialized using functions from MATLAB’s Audio Toolbox plugin.  There are multiple MIDI outputs in Windows, and they can change based on software or hardware configurations.  MIDI mapper plays the MIDI message back in the default piano sound over the current Windows audio output.  Loop MIDI takes the outputted MIDI message and loops it back into Windows as a MIDI input.  Loop MIDI is chosen as the output when you wish to record to a MIDI message with a DAW.</w:t>
       </w:r>
     </w:p>
     <w:p>
@@ -1928,11 +2803,7 @@
         <w:t>s</w:t>
       </w:r>
       <w:r>
-        <w:t xml:space="preserve"> of 44,100 bits/s was chosen to obtain a high-quality recording.  The bit depth of the recording was set to 16 bits, and the recording was performed on one channel, i.e. in mono. The recording duration was set to 10 seconds. In the main while loop, audio is recorded for ten seconds and audio </w:t>
-      </w:r>
-      <w:r>
-        <w:lastRenderedPageBreak/>
-        <w:t>recording is processed by the create_midi script to create the MIDI signal.  The script then uses the Audio Toolbox MATLAB function midisend to send the MIDI message to the selected MIDI output device.  Finally, the while loop in the main script pauses for 11 seconds while the MIDI message plays, and the while loop runs again until the script is terminated by the user.</w:t>
+        <w:t xml:space="preserve"> of 44,100 bits/s was chosen to obtain a high-quality recording.  The bit depth of the recording was set to 16 bits, and the recording was performed on one channel, i.e. in mono. The recording duration was set to 10 seconds. In the main while loop, audio is recorded for ten seconds and audio recording is processed by the create_midi script to create the MIDI signal.  The script then uses the Audio Toolbox MATLAB function midisend to send the MIDI message to the selected MIDI output device.  Finally, the while loop in the main script pauses for 11 seconds while the MIDI message plays, and the while loop runs again until the script is terminated by the user.</w:t>
       </w:r>
     </w:p>
     <w:bookmarkStart w:id="0" w:name="_MON_1760689747"/>
@@ -1962,10 +2833,10 @@
             <v:path o:extrusionok="f" gradientshapeok="t" o:connecttype="rect"/>
             <o:lock v:ext="edit" aspectratio="t"/>
           </v:shapetype>
-          <v:shape id="_x0000_i1032" type="#_x0000_t75" style="width:468pt;height:356.25pt" o:ole="">
-            <v:imagedata r:id="rId8" o:title=""/>
+          <v:shape id="_x0000_i1025" type="#_x0000_t75" style="width:468pt;height:356.25pt" o:ole="">
+            <v:imagedata r:id="rId9" o:title=""/>
           </v:shape>
-          <o:OLEObject Type="Embed" ProgID="Word.OpenDocumentText.12" ShapeID="_x0000_i1032" DrawAspect="Content" ObjectID="_1760696590" r:id="rId9"/>
+          <o:OLEObject Type="Embed" ProgID="Word.OpenDocumentText.12" ShapeID="_x0000_i1025" DrawAspect="Content" ObjectID="_1760893717" r:id="rId10"/>
         </w:object>
       </w:r>
     </w:p>
@@ -2055,20 +2926,20 @@
       </w:pPr>
       <w:r>
         <w:tab/>
-        <w:t xml:space="preserve">In the for loop, the note at the change index of the current iteration of the for loop was found, along with the max sound pressure during which the note was played (note peak).  Next, the length of the </w:t>
+        <w:t>In the for loop, the note at the change index of the current iteration of the for loop was found, along with the max sound pressure during which the note was played (note peak).  Next, the length of the note was determined by finding the number of samples between the current change index and the next index.</w:t>
+      </w:r>
+    </w:p>
+    <w:p>
+      <w:pPr>
+        <w:spacing w:line="480" w:lineRule="auto"/>
+      </w:pPr>
+      <w:r>
+        <w:tab/>
+        <w:t xml:space="preserve">Next, another for loop put together a midi message using the midi notes, used the note peak to find the note volume, and determined the duration and timestamp of the note using the sampling </w:t>
       </w:r>
       <w:r>
         <w:lastRenderedPageBreak/>
-        <w:t>note was determined by finding the number of samples between the current change index and the next index.</w:t>
-      </w:r>
-    </w:p>
-    <w:p>
-      <w:pPr>
-        <w:spacing w:line="480" w:lineRule="auto"/>
-      </w:pPr>
-      <w:r>
-        <w:tab/>
-        <w:t>Next, another for loop put together a midi message using the midi notes, used the note peak to find the note volume, and determined the duration and timestamp of the note using the sampling frequency F</w:t>
+        <w:t>frequency F</w:t>
       </w:r>
       <w:r>
         <w:rPr>
@@ -2086,7 +2957,7 @@
       </w:pPr>
       <w:r>
         <w:pict w14:anchorId="72278A90">
-          <v:rect id="_x0000_i1025" style="width:468pt;height:1pt" o:hralign="center" o:hrstd="t" o:hrnoshade="t" o:hr="t" fillcolor="black [3213]" stroked="f"/>
+          <v:rect id="_x0000_i1026" style="width:468pt;height:1pt" o:hralign="center" o:hrstd="t" o:hrnoshade="t" o:hr="t" fillcolor="black [3213]" stroked="f"/>
         </w:pict>
       </w:r>
     </w:p>
@@ -2114,7 +2985,7 @@
       </w:pPr>
       <w:r>
         <w:pict w14:anchorId="6B99B259">
-          <v:rect id="_x0000_i1026" style="width:468pt;height:1pt" o:hralign="center" o:hrstd="t" o:hrnoshade="t" o:hr="t" fillcolor="black [3213]" stroked="f"/>
+          <v:rect id="_x0000_i1027" style="width:468pt;height:1pt" o:hralign="center" o:hrstd="t" o:hrnoshade="t" o:hr="t" fillcolor="black [3213]" stroked="f"/>
         </w:pict>
       </w:r>
     </w:p>
@@ -2649,7 +3520,6 @@
         <w:spacing w:line="240" w:lineRule="auto"/>
       </w:pPr>
       <w:r>
-        <w:lastRenderedPageBreak/>
         <w:tab/>
         <w:t xml:space="preserve">     velocity =  volume(i);</w:t>
       </w:r>
@@ -2743,6 +3613,7 @@
           <w:iCs/>
           <w:u w:val="single"/>
         </w:rPr>
+        <w:lastRenderedPageBreak/>
         <w:t>B</w:t>
       </w:r>
       <w:r>
@@ -2794,10 +3665,10 @@
       </w:pPr>
       <w:r>
         <w:object w:dxaOrig="9360" w:dyaOrig="2268" w14:anchorId="01F685C5">
-          <v:shape id="_x0000_i1035" type="#_x0000_t75" style="width:468pt;height:113.25pt" o:ole="">
-            <v:imagedata r:id="rId10" o:title=""/>
+          <v:shape id="_x0000_i1028" type="#_x0000_t75" style="width:468pt;height:113.25pt" o:ole="">
+            <v:imagedata r:id="rId11" o:title=""/>
           </v:shape>
-          <o:OLEObject Type="Embed" ProgID="Word.OpenDocumentText.12" ShapeID="_x0000_i1035" DrawAspect="Content" ObjectID="_1760696591" r:id="rId11"/>
+          <o:OLEObject Type="Embed" ProgID="Word.OpenDocumentText.12" ShapeID="_x0000_i1028" DrawAspect="Content" ObjectID="_1760893718" r:id="rId12"/>
         </w:object>
       </w:r>
     </w:p>
@@ -2864,10 +3735,10 @@
       </w:pPr>
       <w:r>
         <w:object w:dxaOrig="9360" w:dyaOrig="3123" w14:anchorId="44B2BD76">
-          <v:shape id="_x0000_i1039" type="#_x0000_t75" style="width:468pt;height:156pt" o:ole="">
-            <v:imagedata r:id="rId12" o:title=""/>
+          <v:shape id="_x0000_i1029" type="#_x0000_t75" style="width:468pt;height:156pt" o:ole="">
+            <v:imagedata r:id="rId13" o:title=""/>
           </v:shape>
-          <o:OLEObject Type="Embed" ProgID="Word.OpenDocumentText.12" ShapeID="_x0000_i1039" DrawAspect="Content" ObjectID="_1760696592" r:id="rId13"/>
+          <o:OLEObject Type="Embed" ProgID="Word.OpenDocumentText.12" ShapeID="_x0000_i1029" DrawAspect="Content" ObjectID="_1760893719" r:id="rId14"/>
         </w:object>
       </w:r>
     </w:p>
@@ -2961,10 +3832,10 @@
       </w:pPr>
       <w:r>
         <w:object w:dxaOrig="9360" w:dyaOrig="4275" w14:anchorId="24467C0E">
-          <v:shape id="_x0000_i1062" type="#_x0000_t75" style="width:468pt;height:213.75pt" o:ole="">
-            <v:imagedata r:id="rId14" o:title=""/>
+          <v:shape id="_x0000_i1030" type="#_x0000_t75" style="width:468pt;height:213.75pt" o:ole="">
+            <v:imagedata r:id="rId15" o:title=""/>
           </v:shape>
-          <o:OLEObject Type="Embed" ProgID="Word.OpenDocumentText.12" ShapeID="_x0000_i1062" DrawAspect="Content" ObjectID="_1760696593" r:id="rId15"/>
+          <o:OLEObject Type="Embed" ProgID="Word.OpenDocumentText.12" ShapeID="_x0000_i1030" DrawAspect="Content" ObjectID="_1760893720" r:id="rId16"/>
         </w:object>
       </w:r>
     </w:p>
@@ -3037,10 +3908,10 @@
       </w:pPr>
       <w:r>
         <w:object w:dxaOrig="9360" w:dyaOrig="4548" w14:anchorId="289823C0">
-          <v:shape id="_x0000_i1050" type="#_x0000_t75" style="width:468pt;height:227.25pt" o:ole="">
-            <v:imagedata r:id="rId16" o:title=""/>
+          <v:shape id="_x0000_i1031" type="#_x0000_t75" style="width:468pt;height:227.25pt" o:ole="">
+            <v:imagedata r:id="rId17" o:title=""/>
           </v:shape>
-          <o:OLEObject Type="Embed" ProgID="Word.OpenDocumentText.12" ShapeID="_x0000_i1050" DrawAspect="Content" ObjectID="_1760696594" r:id="rId17"/>
+          <o:OLEObject Type="Embed" ProgID="Word.OpenDocumentText.12" ShapeID="_x0000_i1031" DrawAspect="Content" ObjectID="_1760893721" r:id="rId18"/>
         </w:object>
       </w:r>
     </w:p>
@@ -3124,12 +3995,12 @@
         <w:rPr>
           <w:noProof/>
         </w:rPr>
-        <w:object w:dxaOrig="225" w:dyaOrig="225" w14:anchorId="36100831">
+        <w:object w:dxaOrig="1440" w:dyaOrig="1440" w14:anchorId="36100831">
           <v:shape id="_x0000_s1028" type="#_x0000_t75" style="position:absolute;left:0;text-align:left;margin-left:0;margin-top:0;width:468pt;height:203.25pt;z-index:251659264;mso-position-horizontal:left;mso-position-horizontal-relative:text;mso-position-vertical-relative:text">
-            <v:imagedata r:id="rId18" o:title=""/>
+            <v:imagedata r:id="rId19" o:title=""/>
             <w10:wrap type="square" side="right"/>
           </v:shape>
-          <o:OLEObject Type="Embed" ProgID="Word.OpenDocumentText.12" ShapeID="_x0000_s1028" DrawAspect="Content" ObjectID="_1760696595" r:id="rId19"/>
+          <o:OLEObject Type="Embed" ProgID="Word.OpenDocumentText.12" ShapeID="_x0000_s1028" DrawAspect="Content" ObjectID="_1760893722" r:id="rId20"/>
         </w:object>
       </w:r>
       <w:r>
@@ -3251,7 +4122,7 @@
                     </pic:cNvPicPr>
                   </pic:nvPicPr>
                   <pic:blipFill>
-                    <a:blip r:embed="rId20">
+                    <a:blip r:embed="rId21">
                       <a:extLst>
                         <a:ext uri="{28A0092B-C50C-407E-A947-70E740481C1C}">
                           <a14:useLocalDpi xmlns:a14="http://schemas.microsoft.com/office/drawing/2010/main" val="0"/>
@@ -3392,7 +4263,7 @@
                     </pic:cNvPicPr>
                   </pic:nvPicPr>
                   <pic:blipFill>
-                    <a:blip r:embed="rId21">
+                    <a:blip r:embed="rId22">
                       <a:extLst>
                         <a:ext uri="{28A0092B-C50C-407E-A947-70E740481C1C}">
                           <a14:useLocalDpi xmlns:a14="http://schemas.microsoft.com/office/drawing/2010/main" val="0"/>
@@ -3484,7 +4355,7 @@
                     </pic:cNvPicPr>
                   </pic:nvPicPr>
                   <pic:blipFill>
-                    <a:blip r:embed="rId22">
+                    <a:blip r:embed="rId23">
                       <a:extLst>
                         <a:ext uri="{28A0092B-C50C-407E-A947-70E740481C1C}">
                           <a14:useLocalDpi xmlns:a14="http://schemas.microsoft.com/office/drawing/2010/main" val="0"/>
@@ -3558,7 +4429,7 @@
                     </pic:cNvPicPr>
                   </pic:nvPicPr>
                   <pic:blipFill>
-                    <a:blip r:embed="rId23">
+                    <a:blip r:embed="rId24">
                       <a:extLst>
                         <a:ext uri="{28A0092B-C50C-407E-A947-70E740481C1C}">
                           <a14:useLocalDpi xmlns:a14="http://schemas.microsoft.com/office/drawing/2010/main" val="0"/>
@@ -3649,7 +4520,7 @@
                     </pic:cNvPicPr>
                   </pic:nvPicPr>
                   <pic:blipFill>
-                    <a:blip r:embed="rId24">
+                    <a:blip r:embed="rId25">
                       <a:extLst>
                         <a:ext uri="{28A0092B-C50C-407E-A947-70E740481C1C}">
                           <a14:useLocalDpi xmlns:a14="http://schemas.microsoft.com/office/drawing/2010/main" val="0"/>
@@ -4525,7 +5396,6 @@
   <w:style w:type="character" w:default="1" w:styleId="DefaultParagraphFont">
     <w:name w:val="Default Paragraph Font"/>
     <w:uiPriority w:val="1"/>
-    <w:semiHidden/>
     <w:unhideWhenUsed/>
   </w:style>
   <w:style w:type="table" w:default="1" w:styleId="TableNormal">

</xml_diff>